<commit_message>
added Leon's midterm answers
</commit_message>
<xml_diff>
--- a/Midterm Preparation Comp 4952 2015.docx
+++ b/Midterm Preparation Comp 4952 2015.docx
@@ -824,6 +824,30 @@
         </w:numPr>
       </w:pPr>
       <w:r>
+        <w:t xml:space="preserve">Consistency and standards </w:t>
+      </w:r>
+    </w:p>
+    <w:p>
+      <w:pPr>
+        <w:pStyle w:val="answer"/>
+        <w:numPr>
+          <w:ilvl w:val="1"/>
+          <w:numId w:val="25"/>
+        </w:numPr>
+      </w:pPr>
+      <w:r>
+        <w:t>Users should not have to wonder whether different words, situations, or actions mean the same thing. Follow platform conventions.</w:t>
+      </w:r>
+    </w:p>
+    <w:p>
+      <w:pPr>
+        <w:pStyle w:val="answer"/>
+        <w:numPr>
+          <w:ilvl w:val="0"/>
+          <w:numId w:val="25"/>
+        </w:numPr>
+      </w:pPr>
+      <w:r>
         <w:t xml:space="preserve">Visibility of system status </w:t>
       </w:r>
     </w:p>
@@ -847,8 +871,10 @@
           <w:numId w:val="25"/>
         </w:numPr>
       </w:pPr>
-      <w:r>
-        <w:t xml:space="preserve">Match between system and the real world </w:t>
+      <w:bookmarkStart w:id="0" w:name="_GoBack"/>
+      <w:bookmarkEnd w:id="0"/>
+      <w:r>
+        <w:t xml:space="preserve">Aesthetic and minimalist design </w:t>
       </w:r>
     </w:p>
     <w:p>
@@ -860,7 +886,7 @@
         </w:numPr>
       </w:pPr>
       <w:r>
-        <w:t xml:space="preserve">The system should speak the users' language, with words, phrases and concepts familiar to the user, rather than system-oriented terms. </w:t>
+        <w:t xml:space="preserve">Dialogues should not contain information which is irrelevant or rarely needed. </w:t>
       </w:r>
     </w:p>
     <w:p>
@@ -872,19 +898,19 @@
         </w:numPr>
       </w:pPr>
       <w:r>
-        <w:t xml:space="preserve">Follow real-world conventions, making information appear in a natural and logical order. </w:t>
-      </w:r>
-    </w:p>
-    <w:p>
-      <w:pPr>
-        <w:pStyle w:val="answer"/>
-        <w:numPr>
-          <w:ilvl w:val="0"/>
-          <w:numId w:val="25"/>
-        </w:numPr>
-      </w:pPr>
-      <w:r>
-        <w:t xml:space="preserve">User control and freedom </w:t>
+        <w:t>Every extra unit of information in a dialogue competes with the relevant units of information and diminishes their relative visibility.</w:t>
+      </w:r>
+    </w:p>
+    <w:p>
+      <w:pPr>
+        <w:pStyle w:val="answer"/>
+        <w:numPr>
+          <w:ilvl w:val="0"/>
+          <w:numId w:val="25"/>
+        </w:numPr>
+      </w:pPr>
+      <w:r>
+        <w:t xml:space="preserve">Flexibility and efficiency of use </w:t>
       </w:r>
     </w:p>
     <w:p>
@@ -896,19 +922,7 @@
         </w:numPr>
       </w:pPr>
       <w:r>
-        <w:t xml:space="preserve">Users often choose system functions by mistake and will need a clearly marked "emergency exit" to leave the unwanted state without having to go through an extended dialogue. Support undo and redo. </w:t>
-      </w:r>
-    </w:p>
-    <w:p>
-      <w:pPr>
-        <w:pStyle w:val="answer"/>
-        <w:numPr>
-          <w:ilvl w:val="0"/>
-          <w:numId w:val="25"/>
-        </w:numPr>
-      </w:pPr>
-      <w:r>
-        <w:t xml:space="preserve">Consistency and standards </w:t>
+        <w:t xml:space="preserve">Accelerators -- unseen by the novice user -- may often speed up the interaction for the expert user such that the system can cater to both inexperienced and experienced users. </w:t>
       </w:r>
     </w:p>
     <w:p>
@@ -920,19 +934,67 @@
         </w:numPr>
       </w:pPr>
       <w:r>
-        <w:t>Users should not have to wonder whether different words, situations, or actions mean the same thing. Follow platform conventions.</w:t>
-      </w:r>
-    </w:p>
-    <w:p>
-      <w:pPr>
-        <w:pStyle w:val="answer"/>
-        <w:numPr>
-          <w:ilvl w:val="0"/>
-          <w:numId w:val="25"/>
-        </w:numPr>
-      </w:pPr>
-      <w:r>
-        <w:t xml:space="preserve">Error prevention </w:t>
+        <w:t>Allow users to tailor frequent actions.</w:t>
+      </w:r>
+    </w:p>
+    <w:p>
+      <w:pPr>
+        <w:pStyle w:val="ListParagraph"/>
+        <w:numPr>
+          <w:ilvl w:val="0"/>
+          <w:numId w:val="4"/>
+        </w:numPr>
+        <w:rPr>
+          <w:rFonts w:ascii="Times New Roman" w:hAnsi="Times New Roman" w:cs="Times New Roman"/>
+        </w:rPr>
+      </w:pPr>
+      <w:r>
+        <w:rPr>
+          <w:rFonts w:ascii="Times New Roman" w:hAnsi="Times New Roman" w:cs="Times New Roman"/>
+        </w:rPr>
+        <w:t>Describe the usability heuristics proposed by Jakob Nielsen that you used in your low-fidelity prototype design and justify them.</w:t>
+      </w:r>
+    </w:p>
+    <w:p>
+      <w:pPr>
+        <w:pStyle w:val="ListParagraph"/>
+        <w:numPr>
+          <w:ilvl w:val="0"/>
+          <w:numId w:val="4"/>
+        </w:numPr>
+        <w:rPr>
+          <w:rFonts w:ascii="Times New Roman" w:hAnsi="Times New Roman" w:cs="Times New Roman"/>
+        </w:rPr>
+      </w:pPr>
+      <w:r>
+        <w:rPr>
+          <w:rFonts w:ascii="Times New Roman" w:hAnsi="Times New Roman" w:cs="Times New Roman"/>
+        </w:rPr>
+        <w:t>Indicate practical strategies for usability and describe the</w:t>
+      </w:r>
+      <w:r>
+        <w:rPr>
+          <w:rFonts w:ascii="Times New Roman" w:hAnsi="Times New Roman" w:cs="Times New Roman"/>
+        </w:rPr>
+        <w:t>m</w:t>
+      </w:r>
+      <w:r>
+        <w:rPr>
+          <w:rFonts w:ascii="Times New Roman" w:hAnsi="Times New Roman" w:cs="Times New Roman"/>
+        </w:rPr>
+        <w:t>.</w:t>
+      </w:r>
+    </w:p>
+    <w:p>
+      <w:pPr>
+        <w:pStyle w:val="answer"/>
+        <w:numPr>
+          <w:ilvl w:val="0"/>
+          <w:numId w:val="25"/>
+        </w:numPr>
+      </w:pPr>
+      <w:r>
+        <w:t>Do not wait till you finish your product to test:</w:t>
       </w:r>
     </w:p>
     <w:p>
@@ -944,7 +1006,7 @@
         </w:numPr>
       </w:pPr>
       <w:r>
-        <w:t xml:space="preserve">Even better than good error messages is a careful design which prevents a problem from occurring in the first place. </w:t>
+        <w:t>Test early with real users</w:t>
       </w:r>
     </w:p>
     <w:p>
@@ -956,19 +1018,7 @@
         </w:numPr>
       </w:pPr>
       <w:r>
-        <w:t xml:space="preserve">Either eliminate error-prone conditions or check for them and present users with a confirmation option before they commit to the action. </w:t>
-      </w:r>
-    </w:p>
-    <w:p>
-      <w:pPr>
-        <w:pStyle w:val="answer"/>
-        <w:numPr>
-          <w:ilvl w:val="0"/>
-          <w:numId w:val="25"/>
-        </w:numPr>
-      </w:pPr>
-      <w:r>
-        <w:t xml:space="preserve">Recognition rather than recall </w:t>
+        <w:t>User interfaces can be tested with fake web pages (no code behind) or just paper</w:t>
       </w:r>
     </w:p>
     <w:p>
@@ -980,7 +1030,19 @@
         </w:numPr>
       </w:pPr>
       <w:r>
-        <w:t xml:space="preserve">Minimize the user's memory load by making objects, actions, and options visible. </w:t>
+        <w:t>Design based on tests</w:t>
+      </w:r>
+    </w:p>
+    <w:p>
+      <w:pPr>
+        <w:pStyle w:val="answer"/>
+        <w:numPr>
+          <w:ilvl w:val="0"/>
+          <w:numId w:val="25"/>
+        </w:numPr>
+      </w:pPr>
+      <w:r>
+        <w:t>Determine the goals of your application and write the user tasks</w:t>
       </w:r>
     </w:p>
     <w:p>
@@ -992,7 +1054,7 @@
         </w:numPr>
       </w:pPr>
       <w:r>
-        <w:t xml:space="preserve">The user should not have to remember information from one part of the dialogue to another. </w:t>
+        <w:t xml:space="preserve">Based on these goals, write tasks for the user to perform </w:t>
       </w:r>
     </w:p>
     <w:p>
@@ -1004,19 +1066,19 @@
         </w:numPr>
       </w:pPr>
       <w:r>
-        <w:t xml:space="preserve">Instructions for use of the system should be visible or easily retrievable whenever appropriate. </w:t>
-      </w:r>
-    </w:p>
-    <w:p>
-      <w:pPr>
-        <w:pStyle w:val="answer"/>
-        <w:numPr>
-          <w:ilvl w:val="0"/>
-          <w:numId w:val="25"/>
-        </w:numPr>
-      </w:pPr>
-      <w:r>
-        <w:t xml:space="preserve">Flexibility and efficiency of use </w:t>
+        <w:t>Be detailed in your tasks</w:t>
+      </w:r>
+    </w:p>
+    <w:p>
+      <w:pPr>
+        <w:pStyle w:val="answer"/>
+        <w:numPr>
+          <w:ilvl w:val="0"/>
+          <w:numId w:val="25"/>
+        </w:numPr>
+      </w:pPr>
+      <w:r>
+        <w:t>Determine the user profile</w:t>
       </w:r>
     </w:p>
     <w:p>
@@ -1028,7 +1090,112 @@
         </w:numPr>
       </w:pPr>
       <w:r>
-        <w:t xml:space="preserve">Accelerators -- unseen by the novice user -- may often speed up the interaction for the expert user such that the system can cater to both inexperienced and experienced users. </w:t>
+        <w:t>Invite users with different profiles to test your application</w:t>
+      </w:r>
+    </w:p>
+    <w:p>
+      <w:pPr>
+        <w:pStyle w:val="ListParagraph"/>
+        <w:numPr>
+          <w:ilvl w:val="0"/>
+          <w:numId w:val="4"/>
+        </w:numPr>
+        <w:rPr>
+          <w:rFonts w:ascii="Times New Roman" w:hAnsi="Times New Roman" w:cs="Times New Roman"/>
+        </w:rPr>
+      </w:pPr>
+      <w:r>
+        <w:rPr>
+          <w:rFonts w:ascii="Times New Roman" w:hAnsi="Times New Roman" w:cs="Times New Roman"/>
+        </w:rPr>
+        <w:t>Consider</w:t>
+      </w:r>
+      <w:r>
+        <w:rPr>
+          <w:rFonts w:ascii="Times New Roman" w:hAnsi="Times New Roman" w:cs="Times New Roman"/>
+        </w:rPr>
+        <w:t xml:space="preserve"> Fitts’s law</w:t>
+      </w:r>
+      <w:r>
+        <w:rPr>
+          <w:rFonts w:ascii="Times New Roman" w:hAnsi="Times New Roman" w:cs="Times New Roman"/>
+        </w:rPr>
+        <w:t xml:space="preserve">: </w:t>
+      </w:r>
+      <w:r>
+        <w:rPr>
+          <w:rFonts w:ascii="Times New Roman" w:hAnsi="Times New Roman" w:cs="Times New Roman"/>
+        </w:rPr>
+        <w:t>MT = a + b * log2</w:t>
+      </w:r>
+      <w:r>
+        <w:rPr>
+          <w:rFonts w:ascii="Times New Roman" w:hAnsi="Times New Roman" w:cs="Times New Roman"/>
+        </w:rPr>
+        <w:t xml:space="preserve"> (2A/W + c). </w:t>
+      </w:r>
+      <w:r>
+        <w:rPr>
+          <w:rFonts w:ascii="Times New Roman" w:hAnsi="Times New Roman" w:cs="Times New Roman"/>
+        </w:rPr>
+        <w:t>E</w:t>
+      </w:r>
+      <w:r>
+        <w:rPr>
+          <w:rFonts w:ascii="Times New Roman" w:hAnsi="Times New Roman" w:cs="Times New Roman"/>
+        </w:rPr>
+        <w:t>xplain it.</w:t>
+      </w:r>
+    </w:p>
+    <w:p>
+      <w:pPr>
+        <w:pStyle w:val="answer"/>
+        <w:numPr>
+          <w:ilvl w:val="0"/>
+          <w:numId w:val="25"/>
+        </w:numPr>
+      </w:pPr>
+      <w:r>
+        <w:t>Refers to issues of modeling human movement</w:t>
+      </w:r>
+    </w:p>
+    <w:p>
+      <w:pPr>
+        <w:pStyle w:val="answer"/>
+        <w:numPr>
+          <w:ilvl w:val="0"/>
+          <w:numId w:val="25"/>
+        </w:numPr>
+      </w:pPr>
+      <w:r>
+        <w:t xml:space="preserve">Predicts time required to </w:t>
+      </w:r>
+      <w:r>
+        <w:t>move to a target area.</w:t>
+      </w:r>
+    </w:p>
+    <w:p>
+      <w:pPr>
+        <w:pStyle w:val="answer"/>
+        <w:numPr>
+          <w:ilvl w:val="0"/>
+          <w:numId w:val="25"/>
+        </w:numPr>
+      </w:pPr>
+      <w:r>
+        <w:t>Function of distance to target and size of target</w:t>
+      </w:r>
+    </w:p>
+    <w:p>
+      <w:pPr>
+        <w:pStyle w:val="answer"/>
+        <w:numPr>
+          <w:ilvl w:val="0"/>
+          <w:numId w:val="25"/>
+        </w:numPr>
+      </w:pPr>
+      <w:r>
+        <w:t>The equation yields the ID (Index of Difficulty)</w:t>
       </w:r>
     </w:p>
     <w:p>
@@ -1040,7 +1207,8 @@
         </w:numPr>
       </w:pPr>
       <w:r>
-        <w:t>Allow users to tailor frequent actions.</w:t>
+        <w:lastRenderedPageBreak/>
+        <w:t>ID increases by one unit for each doubling of distance and halving of width.</w:t>
       </w:r>
     </w:p>
     <w:p>
@@ -1058,7 +1226,58 @@
         <w:rPr>
           <w:rFonts w:ascii="Times New Roman" w:hAnsi="Times New Roman" w:cs="Times New Roman"/>
         </w:rPr>
-        <w:t>Describe the usability heuristics proposed by Jakob Nielsen that you used in your low-fidelity prototype design and justify them.</w:t>
+        <w:t>Describe how Fitts’s law can be used for interface design.</w:t>
+      </w:r>
+    </w:p>
+    <w:p>
+      <w:pPr>
+        <w:pStyle w:val="answer"/>
+        <w:numPr>
+          <w:ilvl w:val="0"/>
+          <w:numId w:val="25"/>
+        </w:numPr>
+      </w:pPr>
+      <w:r>
+        <w:t>Big targets can be acquired faster</w:t>
+      </w:r>
+      <w:r>
+        <w:t>: make important controls bigger</w:t>
+      </w:r>
+    </w:p>
+    <w:p>
+      <w:pPr>
+        <w:pStyle w:val="answer"/>
+        <w:numPr>
+          <w:ilvl w:val="0"/>
+          <w:numId w:val="25"/>
+        </w:numPr>
+      </w:pPr>
+      <w:r>
+        <w:t>Closer targets can be acquired faster</w:t>
+      </w:r>
+      <w:r>
+        <w:t xml:space="preserve">: </w:t>
+      </w:r>
+      <w:r>
+        <w:t>contextual menus appear next to cursor</w:t>
+      </w:r>
+    </w:p>
+    <w:p>
+      <w:pPr>
+        <w:pStyle w:val="answer"/>
+        <w:numPr>
+          <w:ilvl w:val="0"/>
+          <w:numId w:val="25"/>
+        </w:numPr>
+      </w:pPr>
+      <w:r>
+        <w:t>Corners are infinitely targetable</w:t>
+      </w:r>
+      <w:r>
+        <w:t xml:space="preserve"> because of the boundary created by the edges of the screen</w:t>
+      </w:r>
+      <w:r>
+        <w:t>: put common controls in corners</w:t>
       </w:r>
     </w:p>
     <w:p>
@@ -1076,13 +1295,61 @@
         <w:rPr>
           <w:rFonts w:ascii="Times New Roman" w:hAnsi="Times New Roman" w:cs="Times New Roman"/>
         </w:rPr>
-        <w:t>Indicate practical strategies for usability and describe the</w:t>
-      </w:r>
-      <w:r>
-        <w:rPr>
-          <w:rFonts w:ascii="Times New Roman" w:hAnsi="Times New Roman" w:cs="Times New Roman"/>
-        </w:rPr>
-        <w:t>m</w:t>
+        <w:t>What are consequences and heuristics of Fitts’s law?</w:t>
+      </w:r>
+    </w:p>
+    <w:p>
+      <w:pPr>
+        <w:pStyle w:val="answer"/>
+        <w:numPr>
+          <w:ilvl w:val="0"/>
+          <w:numId w:val="25"/>
+        </w:numPr>
+      </w:pPr>
+      <w:r>
+        <w:t>Same</w:t>
+      </w:r>
+      <w:r>
+        <w:t xml:space="preserve"> thing as 10</w:t>
+      </w:r>
+      <w:r>
+        <w:t xml:space="preserve"> </w:t>
+      </w:r>
+    </w:p>
+    <w:p>
+      <w:pPr>
+        <w:pStyle w:val="ListParagraph"/>
+        <w:numPr>
+          <w:ilvl w:val="0"/>
+          <w:numId w:val="4"/>
+        </w:numPr>
+        <w:rPr>
+          <w:rFonts w:ascii="Times New Roman" w:hAnsi="Times New Roman" w:cs="Times New Roman"/>
+        </w:rPr>
+      </w:pPr>
+      <w:r>
+        <w:rPr>
+          <w:rFonts w:ascii="Times New Roman" w:hAnsi="Times New Roman" w:cs="Times New Roman"/>
+        </w:rPr>
+        <w:t>How did you apply Fitts’s law in your design?</w:t>
+      </w:r>
+    </w:p>
+    <w:p>
+      <w:pPr>
+        <w:pStyle w:val="ListParagraph"/>
+        <w:numPr>
+          <w:ilvl w:val="0"/>
+          <w:numId w:val="4"/>
+        </w:numPr>
+        <w:rPr>
+          <w:rFonts w:ascii="Times New Roman" w:hAnsi="Times New Roman" w:cs="Times New Roman"/>
+        </w:rPr>
+      </w:pPr>
+      <w:r>
+        <w:rPr>
+          <w:rFonts w:ascii="Times New Roman" w:hAnsi="Times New Roman" w:cs="Times New Roman"/>
+        </w:rPr>
+        <w:t>Explain usability and aesthetics</w:t>
       </w:r>
       <w:r>
         <w:rPr>
@@ -1100,104 +1367,10 @@
         </w:numPr>
       </w:pPr>
       <w:r>
-        <w:t>Do not wait till you finish your product to test:</w:t>
-      </w:r>
-    </w:p>
-    <w:p>
-      <w:pPr>
-        <w:pStyle w:val="answer"/>
-        <w:numPr>
-          <w:ilvl w:val="1"/>
-          <w:numId w:val="25"/>
-        </w:numPr>
-      </w:pPr>
-      <w:r>
-        <w:t>Test early with real users</w:t>
-      </w:r>
-    </w:p>
-    <w:p>
-      <w:pPr>
-        <w:pStyle w:val="answer"/>
-        <w:numPr>
-          <w:ilvl w:val="1"/>
-          <w:numId w:val="25"/>
-        </w:numPr>
-      </w:pPr>
-      <w:r>
-        <w:lastRenderedPageBreak/>
-        <w:t>User interfaces can be tested with fake web pages (no code behind) or just paper</w:t>
-      </w:r>
-    </w:p>
-    <w:p>
-      <w:pPr>
-        <w:pStyle w:val="answer"/>
-        <w:numPr>
-          <w:ilvl w:val="1"/>
-          <w:numId w:val="25"/>
-        </w:numPr>
-      </w:pPr>
-      <w:r>
-        <w:t>Design based on tests</w:t>
-      </w:r>
-    </w:p>
-    <w:p>
-      <w:pPr>
-        <w:pStyle w:val="answer"/>
-        <w:numPr>
-          <w:ilvl w:val="0"/>
-          <w:numId w:val="25"/>
-        </w:numPr>
-      </w:pPr>
-      <w:r>
-        <w:t>Determine the goals of your application and write the user tasks</w:t>
-      </w:r>
-    </w:p>
-    <w:p>
-      <w:pPr>
-        <w:pStyle w:val="answer"/>
-        <w:numPr>
-          <w:ilvl w:val="1"/>
-          <w:numId w:val="25"/>
-        </w:numPr>
-      </w:pPr>
-      <w:r>
-        <w:t xml:space="preserve">Based on these goals, write tasks for the user to perform </w:t>
-      </w:r>
-    </w:p>
-    <w:p>
-      <w:pPr>
-        <w:pStyle w:val="answer"/>
-        <w:numPr>
-          <w:ilvl w:val="1"/>
-          <w:numId w:val="25"/>
-        </w:numPr>
-      </w:pPr>
-      <w:r>
-        <w:t>Be detailed in your tasks</w:t>
-      </w:r>
-    </w:p>
-    <w:p>
-      <w:pPr>
-        <w:pStyle w:val="answer"/>
-        <w:numPr>
-          <w:ilvl w:val="0"/>
-          <w:numId w:val="25"/>
-        </w:numPr>
-      </w:pPr>
-      <w:r>
-        <w:t>Determine the user profile</w:t>
-      </w:r>
-    </w:p>
-    <w:p>
-      <w:pPr>
-        <w:pStyle w:val="answer"/>
-        <w:numPr>
-          <w:ilvl w:val="1"/>
-          <w:numId w:val="25"/>
-        </w:numPr>
-      </w:pPr>
-      <w:r>
-        <w:t>Invite users with different profiles to test your application</w:t>
+        <w:t>Users thought beautiful ATMs</w:t>
+      </w:r>
+      <w:r>
+        <w:t xml:space="preserve"> worked better than normal ones</w:t>
       </w:r>
     </w:p>
     <w:p>
@@ -1215,13 +1388,92 @@
         <w:rPr>
           <w:rFonts w:ascii="Times New Roman" w:hAnsi="Times New Roman" w:cs="Times New Roman"/>
         </w:rPr>
+        <w:t xml:space="preserve">How did you perform the </w:t>
+      </w:r>
+      <w:r>
+        <w:rPr>
+          <w:rFonts w:ascii="Times New Roman" w:hAnsi="Times New Roman" w:cs="Times New Roman"/>
+        </w:rPr>
+        <w:t xml:space="preserve">user </w:t>
+      </w:r>
+      <w:r>
+        <w:rPr>
+          <w:rFonts w:ascii="Times New Roman" w:hAnsi="Times New Roman" w:cs="Times New Roman"/>
+        </w:rPr>
+        <w:t xml:space="preserve">task analysis in your </w:t>
+      </w:r>
+      <w:r>
+        <w:rPr>
+          <w:rFonts w:ascii="Times New Roman" w:hAnsi="Times New Roman" w:cs="Times New Roman"/>
+        </w:rPr>
+        <w:t>low-fidelity prototype design?</w:t>
+      </w:r>
+    </w:p>
+    <w:p>
+      <w:pPr>
+        <w:pStyle w:val="ListParagraph"/>
+        <w:numPr>
+          <w:ilvl w:val="0"/>
+          <w:numId w:val="4"/>
+        </w:numPr>
+        <w:rPr>
+          <w:rFonts w:ascii="Times New Roman" w:hAnsi="Times New Roman" w:cs="Times New Roman"/>
+        </w:rPr>
+      </w:pPr>
+      <w:r>
+        <w:rPr>
+          <w:rFonts w:ascii="Times New Roman" w:hAnsi="Times New Roman" w:cs="Times New Roman"/>
+        </w:rPr>
+        <w:t>What is user modeling?</w:t>
+      </w:r>
+    </w:p>
+    <w:p>
+      <w:pPr>
+        <w:pStyle w:val="answer"/>
+        <w:numPr>
+          <w:ilvl w:val="0"/>
+          <w:numId w:val="25"/>
+        </w:numPr>
+      </w:pPr>
+      <w:r>
+        <w:t>A field of HCI and AI</w:t>
+      </w:r>
+    </w:p>
+    <w:p>
+      <w:pPr>
+        <w:pStyle w:val="answer"/>
+        <w:numPr>
+          <w:ilvl w:val="0"/>
+          <w:numId w:val="25"/>
+        </w:numPr>
+      </w:pPr>
+      <w:r>
+        <w:t>Build design based on how user would do it IRL</w:t>
+      </w:r>
+    </w:p>
+    <w:p>
+      <w:pPr>
+        <w:pStyle w:val="ListParagraph"/>
+        <w:numPr>
+          <w:ilvl w:val="0"/>
+          <w:numId w:val="4"/>
+        </w:numPr>
+        <w:rPr>
+          <w:rFonts w:ascii="Times New Roman" w:hAnsi="Times New Roman" w:cs="Times New Roman"/>
+          <w:lang w:val="en-CA"/>
+        </w:rPr>
+      </w:pPr>
+      <w:r>
+        <w:rPr>
+          <w:rFonts w:ascii="Times New Roman" w:hAnsi="Times New Roman" w:cs="Times New Roman"/>
+        </w:rPr>
         <w:t>Consider</w:t>
       </w:r>
       <w:r>
         <w:rPr>
           <w:rFonts w:ascii="Times New Roman" w:hAnsi="Times New Roman" w:cs="Times New Roman"/>
         </w:rPr>
-        <w:t xml:space="preserve"> Fitts’s law</w:t>
+        <w:t xml:space="preserve"> the Bayesian theorem</w:t>
       </w:r>
       <w:r>
         <w:rPr>
@@ -1233,19 +1485,49 @@
         <w:rPr>
           <w:rFonts w:ascii="Times New Roman" w:hAnsi="Times New Roman" w:cs="Times New Roman"/>
         </w:rPr>
-        <w:t>MT = a + b * log2</w:t>
-      </w:r>
-      <w:r>
-        <w:rPr>
-          <w:rFonts w:ascii="Times New Roman" w:hAnsi="Times New Roman" w:cs="Times New Roman"/>
-        </w:rPr>
-        <w:t xml:space="preserve"> (2A/W + c). </w:t>
-      </w:r>
-      <w:r>
-        <w:rPr>
-          <w:rFonts w:ascii="Times New Roman" w:hAnsi="Times New Roman" w:cs="Times New Roman"/>
-        </w:rPr>
-        <w:t>E</w:t>
+        <w:t>P (H|X</w:t>
+      </w:r>
+      <w:r>
+        <w:rPr>
+          <w:rFonts w:ascii="Times New Roman" w:hAnsi="Times New Roman" w:cs="Times New Roman"/>
+        </w:rPr>
+        <w:t>) = (</w:t>
+      </w:r>
+      <w:r>
+        <w:rPr>
+          <w:rFonts w:ascii="Times New Roman" w:hAnsi="Times New Roman" w:cs="Times New Roman"/>
+        </w:rPr>
+        <w:t>P</w:t>
+      </w:r>
+      <w:r>
+        <w:rPr>
+          <w:rFonts w:ascii="Times New Roman" w:hAnsi="Times New Roman" w:cs="Times New Roman"/>
+        </w:rPr>
+        <w:t xml:space="preserve"> </w:t>
+      </w:r>
+      <w:r>
+        <w:rPr>
+          <w:rFonts w:ascii="Times New Roman" w:hAnsi="Times New Roman" w:cs="Times New Roman"/>
+        </w:rPr>
+        <w:t>(X|H)* P</w:t>
+      </w:r>
+      <w:r>
+        <w:rPr>
+          <w:rFonts w:ascii="Times New Roman" w:hAnsi="Times New Roman" w:cs="Times New Roman"/>
+        </w:rPr>
+        <w:t xml:space="preserve"> </w:t>
+      </w:r>
+      <w:r>
+        <w:rPr>
+          <w:rFonts w:ascii="Times New Roman" w:hAnsi="Times New Roman" w:cs="Times New Roman"/>
+        </w:rPr>
+        <w:t>(H)) / P(X)</w:t>
+      </w:r>
+      <w:r>
+        <w:rPr>
+          <w:rFonts w:ascii="Times New Roman" w:hAnsi="Times New Roman" w:cs="Times New Roman"/>
+        </w:rPr>
+        <w:t>.  E</w:t>
       </w:r>
       <w:r>
         <w:rPr>
@@ -1261,60 +1543,39 @@
           <w:ilvl w:val="0"/>
           <w:numId w:val="25"/>
         </w:numPr>
-      </w:pPr>
-      <w:r>
-        <w:t>Refers to issues of modeling human movement</w:t>
-      </w:r>
-    </w:p>
-    <w:p>
-      <w:pPr>
-        <w:pStyle w:val="answer"/>
-        <w:numPr>
-          <w:ilvl w:val="0"/>
-          <w:numId w:val="25"/>
-        </w:numPr>
-      </w:pPr>
-      <w:r>
-        <w:t xml:space="preserve">Predicts time required to </w:t>
-      </w:r>
-      <w:r>
-        <w:t>move to a target area.</w:t>
-      </w:r>
-    </w:p>
-    <w:p>
-      <w:pPr>
-        <w:pStyle w:val="answer"/>
-        <w:numPr>
-          <w:ilvl w:val="0"/>
-          <w:numId w:val="25"/>
-        </w:numPr>
-      </w:pPr>
-      <w:r>
-        <w:t>Function of distance to target and size of target</w:t>
-      </w:r>
-    </w:p>
-    <w:p>
-      <w:pPr>
-        <w:pStyle w:val="answer"/>
-        <w:numPr>
-          <w:ilvl w:val="0"/>
-          <w:numId w:val="25"/>
-        </w:numPr>
-      </w:pPr>
-      <w:r>
-        <w:t>The equation yields the ID (Index of Difficulty)</w:t>
-      </w:r>
-    </w:p>
-    <w:p>
-      <w:pPr>
-        <w:pStyle w:val="answer"/>
-        <w:numPr>
-          <w:ilvl w:val="1"/>
-          <w:numId w:val="25"/>
-        </w:numPr>
-      </w:pPr>
-      <w:r>
-        <w:t>ID increases by one unit for each doubling of distance and halving of width.</w:t>
+        <w:rPr>
+          <w:lang w:val="en-CA"/>
+        </w:rPr>
+      </w:pPr>
+      <w:r>
+        <w:rPr>
+          <w:lang w:val="en-CA"/>
+        </w:rPr>
+        <w:t xml:space="preserve">An equation that predicts a </w:t>
+      </w:r>
+      <w:r>
+        <w:rPr>
+          <w:lang w:val="en-CA"/>
+        </w:rPr>
+        <w:t>future</w:t>
+      </w:r>
+      <w:r>
+        <w:rPr>
+          <w:lang w:val="en-CA"/>
+        </w:rPr>
+        <w:t xml:space="preserve"> outcome based on a previously predicted outcome</w:t>
+      </w:r>
+      <w:r>
+        <w:rPr>
+          <w:lang w:val="en-CA"/>
+        </w:rPr>
+        <w:t xml:space="preserve"> and measurements of data</w:t>
+      </w:r>
+      <w:r>
+        <w:rPr>
+          <w:lang w:val="en-CA"/>
+        </w:rPr>
+        <w:t>.</w:t>
       </w:r>
     </w:p>
     <w:p>
@@ -1332,58 +1593,31 @@
         <w:rPr>
           <w:rFonts w:ascii="Times New Roman" w:hAnsi="Times New Roman" w:cs="Times New Roman"/>
         </w:rPr>
-        <w:t>Describe how Fitts’s law can be used for interface design.</w:t>
-      </w:r>
-    </w:p>
-    <w:p>
-      <w:pPr>
-        <w:pStyle w:val="answer"/>
-        <w:numPr>
-          <w:ilvl w:val="0"/>
-          <w:numId w:val="25"/>
-        </w:numPr>
-      </w:pPr>
-      <w:r>
-        <w:t>Big targets can be acquired faster</w:t>
-      </w:r>
-      <w:r>
-        <w:t>: make important controls bigger</w:t>
-      </w:r>
-    </w:p>
-    <w:p>
-      <w:pPr>
-        <w:pStyle w:val="answer"/>
-        <w:numPr>
-          <w:ilvl w:val="0"/>
-          <w:numId w:val="25"/>
-        </w:numPr>
-      </w:pPr>
-      <w:r>
-        <w:t>Closer targets can be acquired faster</w:t>
-      </w:r>
-      <w:r>
-        <w:t xml:space="preserve">: </w:t>
-      </w:r>
-      <w:r>
-        <w:t>contextual menus appear next to cursor</w:t>
-      </w:r>
-    </w:p>
-    <w:p>
-      <w:pPr>
-        <w:pStyle w:val="answer"/>
-        <w:numPr>
-          <w:ilvl w:val="0"/>
-          <w:numId w:val="25"/>
-        </w:numPr>
-      </w:pPr>
-      <w:r>
-        <w:t>Corners are infinitely targetable</w:t>
-      </w:r>
-      <w:r>
-        <w:t xml:space="preserve"> because of the boundary created by the edges of the screen</w:t>
-      </w:r>
-      <w:r>
-        <w:t>: put common controls in corners</w:t>
+        <w:t>Consider the Bayesian theorem: P (H|X) = (P (X|H)* P (H)) / P(X)</w:t>
+      </w:r>
+      <w:r>
+        <w:rPr>
+          <w:rFonts w:ascii="Times New Roman" w:hAnsi="Times New Roman" w:cs="Times New Roman"/>
+        </w:rPr>
+        <w:t xml:space="preserve">. </w:t>
+      </w:r>
+      <w:r>
+        <w:rPr>
+          <w:rFonts w:ascii="Times New Roman" w:hAnsi="Times New Roman" w:cs="Times New Roman"/>
+        </w:rPr>
+        <w:t xml:space="preserve">Solve a problem with a Bayesian theorem and draw the </w:t>
+      </w:r>
+      <w:r>
+        <w:rPr>
+          <w:rFonts w:ascii="Times New Roman" w:hAnsi="Times New Roman" w:cs="Times New Roman"/>
+        </w:rPr>
+        <w:t>tree graph</w:t>
+      </w:r>
+      <w:r>
+        <w:rPr>
+          <w:rFonts w:ascii="Times New Roman" w:hAnsi="Times New Roman" w:cs="Times New Roman"/>
+        </w:rPr>
+        <w:t>.</w:t>
       </w:r>
     </w:p>
     <w:p>
@@ -1401,26 +1635,41 @@
         <w:rPr>
           <w:rFonts w:ascii="Times New Roman" w:hAnsi="Times New Roman" w:cs="Times New Roman"/>
         </w:rPr>
-        <w:t>What are consequences and heuristics of Fitts’s law?</w:t>
-      </w:r>
-    </w:p>
-    <w:p>
-      <w:pPr>
-        <w:pStyle w:val="answer"/>
-        <w:numPr>
-          <w:ilvl w:val="0"/>
-          <w:numId w:val="25"/>
-        </w:numPr>
-      </w:pPr>
-      <w:r>
-        <w:t>Same</w:t>
-      </w:r>
-      <w:r>
-        <w:t xml:space="preserve"> thing as 10</w:t>
-      </w:r>
-      <w:r>
         <w:t xml:space="preserve"> </w:t>
       </w:r>
+      <w:r>
+        <w:rPr>
+          <w:rFonts w:ascii="Times New Roman" w:hAnsi="Times New Roman" w:cs="Times New Roman"/>
+        </w:rPr>
+        <w:t>What is the difference between a stochastic and a deterministic system?</w:t>
+      </w:r>
+    </w:p>
+    <w:p>
+      <w:pPr>
+        <w:pStyle w:val="answer"/>
+        <w:numPr>
+          <w:ilvl w:val="0"/>
+          <w:numId w:val="25"/>
+        </w:numPr>
+      </w:pPr>
+      <w:r>
+        <w:t>Stochastic is a system in which the outcome cannot be predicted because it is pertaining to chance.</w:t>
+      </w:r>
+      <w:r>
+        <w:t xml:space="preserve"> Results may vary each time even if the inputs are the same.</w:t>
+      </w:r>
+    </w:p>
+    <w:p>
+      <w:pPr>
+        <w:pStyle w:val="answer"/>
+        <w:numPr>
+          <w:ilvl w:val="0"/>
+          <w:numId w:val="25"/>
+        </w:numPr>
+      </w:pPr>
+      <w:r>
+        <w:t>A deterministic system is a system in which the output will always yield the same results given the same inputs.</w:t>
+      </w:r>
     </w:p>
     <w:p>
       <w:pPr>
@@ -1437,362 +1686,6 @@
         <w:rPr>
           <w:rFonts w:ascii="Times New Roman" w:hAnsi="Times New Roman" w:cs="Times New Roman"/>
         </w:rPr>
-        <w:t>How did you apply Fitts’s law in your design?</w:t>
-      </w:r>
-    </w:p>
-    <w:p>
-      <w:pPr>
-        <w:pStyle w:val="ListParagraph"/>
-        <w:numPr>
-          <w:ilvl w:val="0"/>
-          <w:numId w:val="4"/>
-        </w:numPr>
-        <w:rPr>
-          <w:rFonts w:ascii="Times New Roman" w:hAnsi="Times New Roman" w:cs="Times New Roman"/>
-        </w:rPr>
-      </w:pPr>
-      <w:r>
-        <w:rPr>
-          <w:rFonts w:ascii="Times New Roman" w:hAnsi="Times New Roman" w:cs="Times New Roman"/>
-        </w:rPr>
-        <w:t>Explain usability and aesthetics</w:t>
-      </w:r>
-      <w:r>
-        <w:rPr>
-          <w:rFonts w:ascii="Times New Roman" w:hAnsi="Times New Roman" w:cs="Times New Roman"/>
-        </w:rPr>
-        <w:t>.</w:t>
-      </w:r>
-    </w:p>
-    <w:p>
-      <w:pPr>
-        <w:pStyle w:val="answer"/>
-        <w:numPr>
-          <w:ilvl w:val="0"/>
-          <w:numId w:val="25"/>
-        </w:numPr>
-      </w:pPr>
-      <w:r>
-        <w:t>Users thought beautiful ATMs</w:t>
-      </w:r>
-      <w:r>
-        <w:t xml:space="preserve"> worked better than normal ones</w:t>
-      </w:r>
-    </w:p>
-    <w:p>
-      <w:pPr>
-        <w:pStyle w:val="ListParagraph"/>
-        <w:numPr>
-          <w:ilvl w:val="0"/>
-          <w:numId w:val="4"/>
-        </w:numPr>
-        <w:rPr>
-          <w:rFonts w:ascii="Times New Roman" w:hAnsi="Times New Roman" w:cs="Times New Roman"/>
-        </w:rPr>
-      </w:pPr>
-      <w:r>
-        <w:rPr>
-          <w:rFonts w:ascii="Times New Roman" w:hAnsi="Times New Roman" w:cs="Times New Roman"/>
-        </w:rPr>
-        <w:t xml:space="preserve">How did you perform the </w:t>
-      </w:r>
-      <w:r>
-        <w:rPr>
-          <w:rFonts w:ascii="Times New Roman" w:hAnsi="Times New Roman" w:cs="Times New Roman"/>
-        </w:rPr>
-        <w:t xml:space="preserve">user </w:t>
-      </w:r>
-      <w:r>
-        <w:rPr>
-          <w:rFonts w:ascii="Times New Roman" w:hAnsi="Times New Roman" w:cs="Times New Roman"/>
-        </w:rPr>
-        <w:t xml:space="preserve">task analysis in your </w:t>
-      </w:r>
-      <w:r>
-        <w:rPr>
-          <w:rFonts w:ascii="Times New Roman" w:hAnsi="Times New Roman" w:cs="Times New Roman"/>
-        </w:rPr>
-        <w:t>low-fidelity prototype design?</w:t>
-      </w:r>
-    </w:p>
-    <w:p>
-      <w:pPr>
-        <w:pStyle w:val="ListParagraph"/>
-        <w:numPr>
-          <w:ilvl w:val="0"/>
-          <w:numId w:val="4"/>
-        </w:numPr>
-        <w:rPr>
-          <w:rFonts w:ascii="Times New Roman" w:hAnsi="Times New Roman" w:cs="Times New Roman"/>
-        </w:rPr>
-      </w:pPr>
-      <w:r>
-        <w:rPr>
-          <w:rFonts w:ascii="Times New Roman" w:hAnsi="Times New Roman" w:cs="Times New Roman"/>
-        </w:rPr>
-        <w:t>What is user modeling?</w:t>
-      </w:r>
-    </w:p>
-    <w:p>
-      <w:pPr>
-        <w:pStyle w:val="answer"/>
-        <w:numPr>
-          <w:ilvl w:val="0"/>
-          <w:numId w:val="25"/>
-        </w:numPr>
-      </w:pPr>
-      <w:r>
-        <w:t>A field of HCI and AI</w:t>
-      </w:r>
-    </w:p>
-    <w:p>
-      <w:pPr>
-        <w:pStyle w:val="answer"/>
-        <w:numPr>
-          <w:ilvl w:val="0"/>
-          <w:numId w:val="25"/>
-        </w:numPr>
-      </w:pPr>
-      <w:r>
-        <w:t>Build design based on how user would do it IRL</w:t>
-      </w:r>
-    </w:p>
-    <w:p>
-      <w:pPr>
-        <w:pStyle w:val="ListParagraph"/>
-        <w:numPr>
-          <w:ilvl w:val="0"/>
-          <w:numId w:val="4"/>
-        </w:numPr>
-        <w:rPr>
-          <w:rFonts w:ascii="Times New Roman" w:hAnsi="Times New Roman" w:cs="Times New Roman"/>
-          <w:lang w:val="en-CA"/>
-        </w:rPr>
-      </w:pPr>
-      <w:r>
-        <w:rPr>
-          <w:rFonts w:ascii="Times New Roman" w:hAnsi="Times New Roman" w:cs="Times New Roman"/>
-        </w:rPr>
-        <w:t>Consider</w:t>
-      </w:r>
-      <w:r>
-        <w:rPr>
-          <w:rFonts w:ascii="Times New Roman" w:hAnsi="Times New Roman" w:cs="Times New Roman"/>
-        </w:rPr>
-        <w:t xml:space="preserve"> the Bayesian theorem</w:t>
-      </w:r>
-      <w:r>
-        <w:rPr>
-          <w:rFonts w:ascii="Times New Roman" w:hAnsi="Times New Roman" w:cs="Times New Roman"/>
-        </w:rPr>
-        <w:t xml:space="preserve">: </w:t>
-      </w:r>
-      <w:r>
-        <w:rPr>
-          <w:rFonts w:ascii="Times New Roman" w:hAnsi="Times New Roman" w:cs="Times New Roman"/>
-        </w:rPr>
-        <w:t>P (H|X</w:t>
-      </w:r>
-      <w:r>
-        <w:rPr>
-          <w:rFonts w:ascii="Times New Roman" w:hAnsi="Times New Roman" w:cs="Times New Roman"/>
-        </w:rPr>
-        <w:t>) = (</w:t>
-      </w:r>
-      <w:r>
-        <w:rPr>
-          <w:rFonts w:ascii="Times New Roman" w:hAnsi="Times New Roman" w:cs="Times New Roman"/>
-        </w:rPr>
-        <w:t>P</w:t>
-      </w:r>
-      <w:r>
-        <w:rPr>
-          <w:rFonts w:ascii="Times New Roman" w:hAnsi="Times New Roman" w:cs="Times New Roman"/>
-        </w:rPr>
-        <w:t xml:space="preserve"> </w:t>
-      </w:r>
-      <w:r>
-        <w:rPr>
-          <w:rFonts w:ascii="Times New Roman" w:hAnsi="Times New Roman" w:cs="Times New Roman"/>
-        </w:rPr>
-        <w:t>(X|H)* P</w:t>
-      </w:r>
-      <w:r>
-        <w:rPr>
-          <w:rFonts w:ascii="Times New Roman" w:hAnsi="Times New Roman" w:cs="Times New Roman"/>
-        </w:rPr>
-        <w:t xml:space="preserve"> </w:t>
-      </w:r>
-      <w:r>
-        <w:rPr>
-          <w:rFonts w:ascii="Times New Roman" w:hAnsi="Times New Roman" w:cs="Times New Roman"/>
-        </w:rPr>
-        <w:t>(H)) / P(X)</w:t>
-      </w:r>
-      <w:r>
-        <w:rPr>
-          <w:rFonts w:ascii="Times New Roman" w:hAnsi="Times New Roman" w:cs="Times New Roman"/>
-        </w:rPr>
-        <w:t>.  E</w:t>
-      </w:r>
-      <w:r>
-        <w:rPr>
-          <w:rFonts w:ascii="Times New Roman" w:hAnsi="Times New Roman" w:cs="Times New Roman"/>
-        </w:rPr>
-        <w:t>xplain it.</w:t>
-      </w:r>
-    </w:p>
-    <w:p>
-      <w:pPr>
-        <w:pStyle w:val="answer"/>
-        <w:numPr>
-          <w:ilvl w:val="0"/>
-          <w:numId w:val="25"/>
-        </w:numPr>
-        <w:rPr>
-          <w:lang w:val="en-CA"/>
-        </w:rPr>
-      </w:pPr>
-      <w:r>
-        <w:rPr>
-          <w:lang w:val="en-CA"/>
-        </w:rPr>
-        <w:t xml:space="preserve">An equation that predicts a </w:t>
-      </w:r>
-      <w:r>
-        <w:rPr>
-          <w:lang w:val="en-CA"/>
-        </w:rPr>
-        <w:t>future</w:t>
-      </w:r>
-      <w:r>
-        <w:rPr>
-          <w:lang w:val="en-CA"/>
-        </w:rPr>
-        <w:t xml:space="preserve"> outcome based on a previously predicted outcome</w:t>
-      </w:r>
-      <w:r>
-        <w:rPr>
-          <w:lang w:val="en-CA"/>
-        </w:rPr>
-        <w:t xml:space="preserve"> and measurements of data</w:t>
-      </w:r>
-      <w:r>
-        <w:rPr>
-          <w:lang w:val="en-CA"/>
-        </w:rPr>
-        <w:t>.</w:t>
-      </w:r>
-    </w:p>
-    <w:p>
-      <w:pPr>
-        <w:pStyle w:val="ListParagraph"/>
-        <w:numPr>
-          <w:ilvl w:val="0"/>
-          <w:numId w:val="4"/>
-        </w:numPr>
-        <w:rPr>
-          <w:rFonts w:ascii="Times New Roman" w:hAnsi="Times New Roman" w:cs="Times New Roman"/>
-        </w:rPr>
-      </w:pPr>
-      <w:r>
-        <w:rPr>
-          <w:rFonts w:ascii="Times New Roman" w:hAnsi="Times New Roman" w:cs="Times New Roman"/>
-        </w:rPr>
-        <w:t>Consider the Bayesian theorem: P (H|X) = (P (X|H)* P (H)) / P(X)</w:t>
-      </w:r>
-      <w:r>
-        <w:rPr>
-          <w:rFonts w:ascii="Times New Roman" w:hAnsi="Times New Roman" w:cs="Times New Roman"/>
-        </w:rPr>
-        <w:t xml:space="preserve">. </w:t>
-      </w:r>
-      <w:r>
-        <w:rPr>
-          <w:rFonts w:ascii="Times New Roman" w:hAnsi="Times New Roman" w:cs="Times New Roman"/>
-        </w:rPr>
-        <w:t xml:space="preserve">Solve a problem with a Bayesian theorem and draw the </w:t>
-      </w:r>
-      <w:r>
-        <w:rPr>
-          <w:rFonts w:ascii="Times New Roman" w:hAnsi="Times New Roman" w:cs="Times New Roman"/>
-        </w:rPr>
-        <w:t>tree graph</w:t>
-      </w:r>
-      <w:r>
-        <w:rPr>
-          <w:rFonts w:ascii="Times New Roman" w:hAnsi="Times New Roman" w:cs="Times New Roman"/>
-        </w:rPr>
-        <w:t>.</w:t>
-      </w:r>
-    </w:p>
-    <w:p>
-      <w:pPr>
-        <w:pStyle w:val="ListParagraph"/>
-        <w:numPr>
-          <w:ilvl w:val="0"/>
-          <w:numId w:val="4"/>
-        </w:numPr>
-        <w:rPr>
-          <w:rFonts w:ascii="Times New Roman" w:hAnsi="Times New Roman" w:cs="Times New Roman"/>
-        </w:rPr>
-      </w:pPr>
-      <w:r>
-        <w:rPr>
-          <w:rFonts w:ascii="Times New Roman" w:hAnsi="Times New Roman" w:cs="Times New Roman"/>
-        </w:rPr>
-        <w:t xml:space="preserve"> </w:t>
-      </w:r>
-      <w:r>
-        <w:rPr>
-          <w:rFonts w:ascii="Times New Roman" w:hAnsi="Times New Roman" w:cs="Times New Roman"/>
-        </w:rPr>
-        <w:t>What is the difference between a stochastic and a deterministic system?</w:t>
-      </w:r>
-    </w:p>
-    <w:p>
-      <w:pPr>
-        <w:pStyle w:val="answer"/>
-        <w:numPr>
-          <w:ilvl w:val="0"/>
-          <w:numId w:val="25"/>
-        </w:numPr>
-      </w:pPr>
-      <w:r>
-        <w:t>Stochastic is a system in which the outcome cannot be predicted because it is pertaining to chance.</w:t>
-      </w:r>
-      <w:r>
-        <w:t xml:space="preserve"> Results may vary each time even if the inputs are the same.</w:t>
-      </w:r>
-    </w:p>
-    <w:p>
-      <w:pPr>
-        <w:pStyle w:val="answer"/>
-        <w:numPr>
-          <w:ilvl w:val="0"/>
-          <w:numId w:val="25"/>
-        </w:numPr>
-      </w:pPr>
-      <w:r>
-        <w:t>A deterministic system is a system in which the output will always yield the same results given the same inputs.</w:t>
-      </w:r>
-    </w:p>
-    <w:p>
-      <w:pPr>
-        <w:pStyle w:val="ListParagraph"/>
-        <w:numPr>
-          <w:ilvl w:val="0"/>
-          <w:numId w:val="4"/>
-        </w:numPr>
-        <w:rPr>
-          <w:rFonts w:ascii="Times New Roman" w:hAnsi="Times New Roman" w:cs="Times New Roman"/>
-        </w:rPr>
-      </w:pPr>
-      <w:r>
-        <w:rPr>
-          <w:rFonts w:ascii="Times New Roman" w:hAnsi="Times New Roman" w:cs="Times New Roman"/>
-        </w:rPr>
-        <w:lastRenderedPageBreak/>
         <w:t>To wh</w:t>
       </w:r>
       <w:r>
@@ -1937,6 +1830,7 @@
         </w:numPr>
       </w:pPr>
       <w:r>
+        <w:lastRenderedPageBreak/>
         <w:t xml:space="preserve">ASP.NET </w:t>
       </w:r>
       <w:r>
@@ -2298,53 +2192,765 @@
         </w:numPr>
       </w:pPr>
       <w:r>
+        <w:t xml:space="preserve">The data </w:t>
+      </w:r>
+      <w:r>
+        <w:t>in</w:t>
+      </w:r>
+      <w:r>
+        <w:t xml:space="preserve"> the controls are saved into</w:t>
+      </w:r>
+      <w:r>
+        <w:t xml:space="preserve"> _VIEWSTATE:</w:t>
+      </w:r>
+      <w:r>
+        <w:t xml:space="preserve"> a hidden, base-64 encoded </w:t>
+      </w:r>
+      <w:r>
+        <w:t xml:space="preserve">input field in </w:t>
+      </w:r>
+      <w:r>
+        <w:t>the html document</w:t>
+      </w:r>
+      <w:r>
+        <w:t>.</w:t>
+      </w:r>
+    </w:p>
+    <w:p>
+      <w:pPr>
+        <w:pStyle w:val="answer"/>
+        <w:numPr>
+          <w:ilvl w:val="0"/>
+          <w:numId w:val="25"/>
+        </w:numPr>
+      </w:pPr>
+      <w:r>
+        <w:t>The data is compressed and sent to the server for processing, and put back into the _VIEWSTATE upon postback.</w:t>
+      </w:r>
+    </w:p>
+    <w:p>
+      <w:pPr>
+        <w:pStyle w:val="answer"/>
+        <w:numPr>
+          <w:ilvl w:val="0"/>
+          <w:numId w:val="25"/>
+        </w:numPr>
+      </w:pPr>
+      <w:r>
+        <w:t>NOT encrypted</w:t>
+      </w:r>
+    </w:p>
+    <w:p>
+      <w:pPr>
+        <w:pStyle w:val="ListParagraph"/>
+        <w:numPr>
+          <w:ilvl w:val="0"/>
+          <w:numId w:val="4"/>
+        </w:numPr>
+        <w:rPr>
+          <w:rFonts w:ascii="Times New Roman" w:hAnsi="Times New Roman" w:cs="Times New Roman"/>
+          <w:lang w:val="en-CA"/>
+        </w:rPr>
+      </w:pPr>
+      <w:r>
+        <w:rPr>
+          <w:rFonts w:ascii="Times New Roman" w:hAnsi="Times New Roman" w:cs="Times New Roman"/>
+        </w:rPr>
+        <w:t xml:space="preserve">In what event </w:t>
+      </w:r>
+      <w:r>
+        <w:rPr>
+          <w:rFonts w:ascii="Times New Roman" w:hAnsi="Times New Roman" w:cs="Times New Roman"/>
+        </w:rPr>
+        <w:t>Page.IsPostBack</w:t>
+      </w:r>
+      <w:r>
+        <w:rPr>
+          <w:rFonts w:ascii="Times New Roman" w:hAnsi="Times New Roman" w:cs="Times New Roman"/>
+        </w:rPr>
+        <w:t xml:space="preserve"> is used? Why?</w:t>
+      </w:r>
+    </w:p>
+    <w:p>
+      <w:pPr>
+        <w:pStyle w:val="answer"/>
+        <w:numPr>
+          <w:ilvl w:val="0"/>
+          <w:numId w:val="25"/>
+        </w:numPr>
+        <w:rPr>
+          <w:lang w:val="en-CA"/>
+        </w:rPr>
+      </w:pPr>
+      <w:r>
+        <w:rPr>
+          <w:lang w:val="en-CA"/>
+        </w:rPr>
+        <w:t>I</w:t>
+      </w:r>
+      <w:r>
+        <w:rPr>
+          <w:lang w:val="en-CA"/>
+        </w:rPr>
+        <w:t xml:space="preserve">t is used to check if the page is being loaded for the first time: if </w:t>
+      </w:r>
+      <w:r>
+        <w:rPr>
+          <w:lang w:val="en-CA"/>
+        </w:rPr>
+        <w:t xml:space="preserve">Page.IsPostBack returns false, that means we are not in a postback, and </w:t>
+      </w:r>
+      <w:r>
+        <w:rPr>
+          <w:lang w:val="en-CA"/>
+        </w:rPr>
+        <w:t xml:space="preserve">we can set or initialize </w:t>
+      </w:r>
+      <w:r>
+        <w:rPr>
+          <w:lang w:val="en-CA"/>
+        </w:rPr>
+        <w:t xml:space="preserve">things depending on the context of the page, ie populating a dropdown </w:t>
+      </w:r>
+      <w:r>
+        <w:rPr>
+          <w:lang w:val="en-CA"/>
+        </w:rPr>
+        <w:t xml:space="preserve">with options, or providing a tutorial </w:t>
+      </w:r>
+      <w:r>
+        <w:rPr>
+          <w:lang w:val="en-CA"/>
+        </w:rPr>
+        <w:t>for the first time.</w:t>
+      </w:r>
+    </w:p>
+    <w:p>
+      <w:pPr>
+        <w:pStyle w:val="ListParagraph"/>
+        <w:numPr>
+          <w:ilvl w:val="0"/>
+          <w:numId w:val="4"/>
+        </w:numPr>
+        <w:rPr>
+          <w:rFonts w:ascii="Times New Roman" w:hAnsi="Times New Roman" w:cs="Times New Roman"/>
+          <w:lang w:val="en-CA"/>
+        </w:rPr>
+      </w:pPr>
+      <w:r>
+        <w:rPr>
+          <w:rFonts w:ascii="Times New Roman" w:hAnsi="Times New Roman" w:cs="Times New Roman"/>
+        </w:rPr>
+        <w:t>Are refresh and postback the same thing?</w:t>
+      </w:r>
+      <w:r>
+        <w:rPr>
+          <w:rFonts w:ascii="Times New Roman" w:hAnsi="Times New Roman" w:cs="Times New Roman"/>
+        </w:rPr>
+        <w:t xml:space="preserve"> Why or w</w:t>
+      </w:r>
+      <w:r>
+        <w:rPr>
+          <w:rFonts w:ascii="Times New Roman" w:hAnsi="Times New Roman" w:cs="Times New Roman"/>
+        </w:rPr>
+        <w:t>hy not?</w:t>
+      </w:r>
+    </w:p>
+    <w:p>
+      <w:pPr>
+        <w:pStyle w:val="answer"/>
+        <w:numPr>
+          <w:ilvl w:val="0"/>
+          <w:numId w:val="25"/>
+        </w:numPr>
+      </w:pPr>
+      <w:r>
         <w:lastRenderedPageBreak/>
-        <w:t xml:space="preserve">The data </w:t>
-      </w:r>
-      <w:r>
-        <w:t>in</w:t>
-      </w:r>
-      <w:r>
-        <w:t xml:space="preserve"> the controls are saved into</w:t>
-      </w:r>
-      <w:r>
-        <w:t xml:space="preserve"> _VIEWSTATE:</w:t>
-      </w:r>
-      <w:r>
-        <w:t xml:space="preserve"> a hidden, base-64 encoded </w:t>
-      </w:r>
-      <w:r>
-        <w:t xml:space="preserve">input field in </w:t>
-      </w:r>
-      <w:r>
-        <w:t>the html document</w:t>
+        <w:t>A postback is d</w:t>
+      </w:r>
+      <w:r>
+        <w:t>ifferent from refresh, which is a GET request with no parameters back to the same page; all controls will be cleared.</w:t>
+      </w:r>
+    </w:p>
+    <w:p>
+      <w:pPr>
+        <w:pStyle w:val="answer"/>
+        <w:numPr>
+          <w:ilvl w:val="0"/>
+          <w:numId w:val="25"/>
+        </w:numPr>
+      </w:pPr>
+      <w:r>
+        <w:t xml:space="preserve">A postback will send a POST request and include the _VIEWSTATE variable </w:t>
+      </w:r>
+      <w:r>
+        <w:t>in the request.</w:t>
+      </w:r>
+    </w:p>
+    <w:p>
+      <w:pPr>
+        <w:pStyle w:val="ListParagraph"/>
+        <w:numPr>
+          <w:ilvl w:val="0"/>
+          <w:numId w:val="4"/>
+        </w:numPr>
+        <w:rPr>
+          <w:rFonts w:ascii="Times New Roman" w:hAnsi="Times New Roman" w:cs="Times New Roman"/>
+          <w:lang w:val="en-CA"/>
+        </w:rPr>
+      </w:pPr>
+      <w:r>
+        <w:rPr>
+          <w:rFonts w:ascii="Times New Roman" w:hAnsi="Times New Roman" w:cs="Times New Roman"/>
+          <w:lang w:val="en-CA"/>
+        </w:rPr>
+        <w:t>D</w:t>
+      </w:r>
+      <w:r>
+        <w:rPr>
+          <w:rFonts w:ascii="Times New Roman" w:hAnsi="Times New Roman" w:cs="Times New Roman"/>
+          <w:lang w:val="en-CA"/>
+        </w:rPr>
+        <w:t>escribe server-side controls.</w:t>
+      </w:r>
+    </w:p>
+    <w:p>
+      <w:pPr>
+        <w:pStyle w:val="answer"/>
+        <w:numPr>
+          <w:ilvl w:val="0"/>
+          <w:numId w:val="25"/>
+        </w:numPr>
+        <w:rPr>
+          <w:lang w:val="en-CA"/>
+        </w:rPr>
+      </w:pPr>
+      <w:r>
+        <w:rPr>
+          <w:lang w:val="en-CA"/>
+        </w:rPr>
+        <w:t>Elements that reside on the server</w:t>
+      </w:r>
+    </w:p>
+    <w:p>
+      <w:pPr>
+        <w:pStyle w:val="answer"/>
+        <w:numPr>
+          <w:ilvl w:val="0"/>
+          <w:numId w:val="25"/>
+        </w:numPr>
+        <w:rPr>
+          <w:lang w:val="en-CA"/>
+        </w:rPr>
+      </w:pPr>
+      <w:r>
+        <w:rPr>
+          <w:lang w:val="en-CA"/>
+        </w:rPr>
+        <w:t>O</w:t>
+      </w:r>
+      <w:r>
+        <w:rPr>
+          <w:lang w:val="en-CA"/>
+        </w:rPr>
+        <w:t>bjects</w:t>
+      </w:r>
+      <w:r>
+        <w:rPr>
+          <w:lang w:val="en-CA"/>
+        </w:rPr>
+        <w:t xml:space="preserve"> so you can invoke methods on them</w:t>
+      </w:r>
+    </w:p>
+    <w:p>
+      <w:pPr>
+        <w:pStyle w:val="answer"/>
+        <w:numPr>
+          <w:ilvl w:val="0"/>
+          <w:numId w:val="25"/>
+        </w:numPr>
+        <w:rPr>
+          <w:lang w:val="en-CA"/>
+        </w:rPr>
+      </w:pPr>
+      <w:r>
+        <w:rPr>
+          <w:lang w:val="en-CA"/>
+        </w:rPr>
+        <w:t>Maps to the controls in the frontend</w:t>
+      </w:r>
+    </w:p>
+    <w:p>
+      <w:pPr>
+        <w:pStyle w:val="ListParagraph"/>
+        <w:numPr>
+          <w:ilvl w:val="0"/>
+          <w:numId w:val="4"/>
+        </w:numPr>
+        <w:rPr>
+          <w:rFonts w:ascii="Times New Roman" w:hAnsi="Times New Roman" w:cs="Times New Roman"/>
+        </w:rPr>
+      </w:pPr>
+      <w:r>
+        <w:rPr>
+          <w:rFonts w:ascii="Times New Roman" w:hAnsi="Times New Roman" w:cs="Times New Roman"/>
+        </w:rPr>
+        <w:t>Explain the page life cycle.</w:t>
+      </w:r>
+    </w:p>
+    <w:p>
+      <w:pPr>
+        <w:pStyle w:val="answer"/>
+        <w:numPr>
+          <w:ilvl w:val="0"/>
+          <w:numId w:val="25"/>
+        </w:numPr>
+      </w:pPr>
+      <w:r>
+        <w:t>Refer to Module 1 slide 20</w:t>
+      </w:r>
+    </w:p>
+    <w:p>
+      <w:pPr>
+        <w:pStyle w:val="answer"/>
+        <w:numPr>
+          <w:ilvl w:val="0"/>
+          <w:numId w:val="25"/>
+        </w:numPr>
+      </w:pPr>
+      <w:r>
+        <w:t>Know that there are several events, but don’t memorize all of them</w:t>
+      </w:r>
+    </w:p>
+    <w:p>
+      <w:pPr>
+        <w:pStyle w:val="answer"/>
+        <w:numPr>
+          <w:ilvl w:val="0"/>
+          <w:numId w:val="25"/>
+        </w:numPr>
+      </w:pPr>
+      <w:r>
+        <w:t>Know Initialization, pageload, loadviewstate, saveviewstate</w:t>
+      </w:r>
+    </w:p>
+    <w:p>
+      <w:pPr>
+        <w:pStyle w:val="answer"/>
+        <w:numPr>
+          <w:ilvl w:val="0"/>
+          <w:numId w:val="25"/>
+        </w:numPr>
+      </w:pPr>
+      <w:r>
+        <w:t>Begins with h</w:t>
+      </w:r>
+      <w:r>
+        <w:t>ttp request post or get / it will be created like a package on server and then sent to browser. On the browser, there is init stage, load viewstate (description of the contro</w:t>
+      </w:r>
+      <w:r>
+        <w:t>l tree, content of each control), load postback data, load contro</w:t>
+      </w:r>
+      <w:r>
+        <w:t>ls and events / after user sees site and</w:t>
+      </w:r>
+      <w:r>
+        <w:t xml:space="preserve"> invokes another event, …</w:t>
+      </w:r>
+      <w:r>
+        <w:t xml:space="preserve"> </w:t>
+      </w:r>
+    </w:p>
+    <w:p>
+      <w:pPr>
+        <w:pStyle w:val="ListParagraph"/>
+        <w:numPr>
+          <w:ilvl w:val="0"/>
+          <w:numId w:val="4"/>
+        </w:numPr>
+        <w:rPr>
+          <w:rFonts w:ascii="Times New Roman" w:hAnsi="Times New Roman" w:cs="Times New Roman"/>
+        </w:rPr>
+      </w:pPr>
+      <w:r>
+        <w:rPr>
+          <w:rFonts w:ascii="Times New Roman" w:hAnsi="Times New Roman" w:cs="Times New Roman"/>
+        </w:rPr>
+        <w:t>Explain the Page_Init() event.</w:t>
+      </w:r>
+    </w:p>
+    <w:p>
+      <w:pPr>
+        <w:pStyle w:val="answer"/>
+        <w:numPr>
+          <w:ilvl w:val="0"/>
+          <w:numId w:val="25"/>
+        </w:numPr>
+      </w:pPr>
+      <w:r>
+        <w:t>Raises each control’s init event; called only for the first page load</w:t>
+      </w:r>
+    </w:p>
+    <w:p>
+      <w:pPr>
+        <w:pStyle w:val="ListParagraph"/>
+        <w:numPr>
+          <w:ilvl w:val="0"/>
+          <w:numId w:val="4"/>
+        </w:numPr>
+        <w:rPr>
+          <w:rFonts w:ascii="Times New Roman" w:hAnsi="Times New Roman" w:cs="Times New Roman"/>
+          <w:lang w:val="en-CA"/>
+        </w:rPr>
+      </w:pPr>
+      <w:r>
+        <w:rPr>
+          <w:rFonts w:ascii="Times New Roman" w:hAnsi="Times New Roman" w:cs="Times New Roman"/>
+          <w:lang w:val="en-CA"/>
+        </w:rPr>
+        <w:t>Explain LoadViewState() event.</w:t>
+      </w:r>
+    </w:p>
+    <w:p>
+      <w:pPr>
+        <w:pStyle w:val="answer"/>
+        <w:numPr>
+          <w:ilvl w:val="0"/>
+          <w:numId w:val="25"/>
+        </w:numPr>
+        <w:rPr>
+          <w:lang w:val="en-CA"/>
+        </w:rPr>
+      </w:pPr>
+      <w:r>
+        <w:rPr>
+          <w:lang w:val="en-CA"/>
+        </w:rPr>
+        <w:t>Only happens on postback</w:t>
+      </w:r>
+    </w:p>
+    <w:p>
+      <w:pPr>
+        <w:pStyle w:val="answer"/>
+        <w:numPr>
+          <w:ilvl w:val="0"/>
+          <w:numId w:val="25"/>
+        </w:numPr>
+        <w:rPr>
+          <w:lang w:val="en-CA"/>
+        </w:rPr>
+      </w:pPr>
+      <w:r>
+        <w:rPr>
+          <w:lang w:val="en-CA"/>
+        </w:rPr>
+        <w:t xml:space="preserve">Any data received will be </w:t>
+      </w:r>
+      <w:r>
+        <w:rPr>
+          <w:lang w:val="en-CA"/>
+        </w:rPr>
+        <w:t>loaded into the controls</w:t>
+      </w:r>
+    </w:p>
+    <w:p>
+      <w:pPr>
+        <w:pStyle w:val="ListParagraph"/>
+        <w:numPr>
+          <w:ilvl w:val="0"/>
+          <w:numId w:val="4"/>
+        </w:numPr>
+        <w:rPr>
+          <w:rFonts w:ascii="Times New Roman" w:hAnsi="Times New Roman" w:cs="Times New Roman"/>
+          <w:lang w:val="en-CA"/>
+        </w:rPr>
+      </w:pPr>
+      <w:r>
+        <w:rPr>
+          <w:rFonts w:ascii="Times New Roman" w:hAnsi="Times New Roman" w:cs="Times New Roman"/>
+          <w:lang w:val="en-CA"/>
+        </w:rPr>
+        <w:t>Explain Page_Load () event.</w:t>
+      </w:r>
+    </w:p>
+    <w:p>
+      <w:pPr>
+        <w:pStyle w:val="answer"/>
+        <w:numPr>
+          <w:ilvl w:val="0"/>
+          <w:numId w:val="25"/>
+        </w:numPr>
+        <w:rPr>
+          <w:lang w:val="en-CA"/>
+        </w:rPr>
+      </w:pPr>
+      <w:r>
+        <w:rPr>
+          <w:lang w:val="en-CA"/>
+        </w:rPr>
+        <w:t xml:space="preserve">Called each time the page is </w:t>
+      </w:r>
+      <w:r>
+        <w:rPr>
+          <w:lang w:val="en-CA"/>
+        </w:rPr>
+        <w:t>requested</w:t>
+      </w:r>
+    </w:p>
+    <w:p>
+      <w:pPr>
+        <w:pStyle w:val="answer"/>
+        <w:numPr>
+          <w:ilvl w:val="0"/>
+          <w:numId w:val="25"/>
+        </w:numPr>
+        <w:rPr>
+          <w:lang w:val="en-CA"/>
+        </w:rPr>
+      </w:pPr>
+      <w:r>
+        <w:rPr>
+          <w:lang w:val="en-CA"/>
+        </w:rPr>
+        <w:t>Initialize/reset variables</w:t>
+      </w:r>
+      <w:r>
+        <w:rPr>
+          <w:lang w:val="en-CA"/>
+        </w:rPr>
+        <w:t xml:space="preserve"> here</w:t>
+      </w:r>
+    </w:p>
+    <w:p>
+      <w:pPr>
+        <w:pStyle w:val="ListParagraph"/>
+        <w:numPr>
+          <w:ilvl w:val="0"/>
+          <w:numId w:val="4"/>
+        </w:numPr>
+        <w:rPr>
+          <w:rFonts w:ascii="Times New Roman" w:hAnsi="Times New Roman" w:cs="Times New Roman"/>
+        </w:rPr>
+      </w:pPr>
+      <w:r>
+        <w:rPr>
+          <w:rFonts w:ascii="Times New Roman" w:hAnsi="Times New Roman" w:cs="Times New Roman"/>
+        </w:rPr>
+        <w:t>How are variable</w:t>
+      </w:r>
+      <w:r>
+        <w:rPr>
+          <w:rFonts w:ascii="Times New Roman" w:hAnsi="Times New Roman" w:cs="Times New Roman"/>
+        </w:rPr>
+        <w:t>s</w:t>
+      </w:r>
+      <w:r>
+        <w:rPr>
+          <w:rFonts w:ascii="Times New Roman" w:hAnsi="Times New Roman" w:cs="Times New Roman"/>
+        </w:rPr>
+        <w:t xml:space="preserve"> stored in the ViewState?</w:t>
+      </w:r>
+    </w:p>
+    <w:p>
+      <w:pPr>
+        <w:pStyle w:val="ListParagraph"/>
+        <w:rPr>
+          <w:rFonts w:ascii="Times New Roman" w:hAnsi="Times New Roman" w:cs="Times New Roman"/>
+        </w:rPr>
+      </w:pPr>
+    </w:p>
+    <w:p>
+      <w:pPr>
+        <w:pStyle w:val="answer"/>
+        <w:numPr>
+          <w:ilvl w:val="0"/>
+          <w:numId w:val="25"/>
+        </w:numPr>
+      </w:pPr>
+      <w:r>
+        <w:t>ViewState is like an object</w:t>
+      </w:r>
+      <w:r>
+        <w:t>, and has a method like .add()</w:t>
+      </w:r>
+    </w:p>
+    <w:p>
+      <w:pPr>
+        <w:pStyle w:val="answer"/>
+        <w:numPr>
+          <w:ilvl w:val="0"/>
+          <w:numId w:val="25"/>
+        </w:numPr>
+      </w:pPr>
+      <w:r>
+        <w:t>Variables are ENCODED, not ENCRYPTED.</w:t>
+      </w:r>
+    </w:p>
+    <w:p>
+      <w:pPr>
+        <w:pStyle w:val="ListParagraph"/>
+        <w:rPr>
+          <w:rFonts w:ascii="Times New Roman" w:hAnsi="Times New Roman" w:cs="Times New Roman"/>
+        </w:rPr>
+      </w:pPr>
+    </w:p>
+    <w:p>
+      <w:pPr>
+        <w:pStyle w:val="ListParagraph"/>
+        <w:numPr>
+          <w:ilvl w:val="0"/>
+          <w:numId w:val="4"/>
+        </w:numPr>
+        <w:rPr>
+          <w:rFonts w:ascii="Times New Roman" w:hAnsi="Times New Roman" w:cs="Times New Roman"/>
+        </w:rPr>
+      </w:pPr>
+      <w:r>
+        <w:rPr>
+          <w:rFonts w:ascii="Times New Roman" w:hAnsi="Times New Roman" w:cs="Times New Roman"/>
+        </w:rPr>
+        <w:t>What are the advantages and disadvantages of storing variables in ViewState?</w:t>
+      </w:r>
+    </w:p>
+    <w:p>
+      <w:pPr>
+        <w:pStyle w:val="answer"/>
+      </w:pPr>
+      <w:r>
+        <w:t>Advantages:</w:t>
+      </w:r>
+    </w:p>
+    <w:p>
+      <w:pPr>
+        <w:pStyle w:val="answer"/>
+        <w:numPr>
+          <w:ilvl w:val="0"/>
+          <w:numId w:val="25"/>
+        </w:numPr>
+      </w:pPr>
+      <w:r>
+        <w:t>Keeps track of variables</w:t>
+      </w:r>
+    </w:p>
+    <w:p>
+      <w:pPr>
+        <w:pStyle w:val="answer"/>
+      </w:pPr>
+    </w:p>
+    <w:p>
+      <w:pPr>
+        <w:pStyle w:val="answer"/>
+      </w:pPr>
+      <w:r>
+        <w:t>Disadvantages:</w:t>
+      </w:r>
+    </w:p>
+    <w:p>
+      <w:pPr>
+        <w:pStyle w:val="answer"/>
+        <w:numPr>
+          <w:ilvl w:val="0"/>
+          <w:numId w:val="25"/>
+        </w:numPr>
+      </w:pPr>
+      <w:r>
+        <w:t>Viewstate can get too large</w:t>
+      </w:r>
+    </w:p>
+    <w:p>
+      <w:pPr>
+        <w:pStyle w:val="answer"/>
+        <w:numPr>
+          <w:ilvl w:val="0"/>
+          <w:numId w:val="25"/>
+        </w:numPr>
+      </w:pPr>
+      <w:r>
+        <w:t>Performance</w:t>
+      </w:r>
+    </w:p>
+    <w:p>
+      <w:pPr>
+        <w:pStyle w:val="answer"/>
+        <w:numPr>
+          <w:ilvl w:val="0"/>
+          <w:numId w:val="25"/>
+        </w:numPr>
+      </w:pPr>
+      <w:r>
+        <w:t>Security</w:t>
+      </w:r>
+    </w:p>
+    <w:p>
+      <w:pPr>
+        <w:pStyle w:val="answer"/>
+      </w:pPr>
+      <w:r>
+        <w:t>Things to put into viewstate:</w:t>
+      </w:r>
+    </w:p>
+    <w:p>
+      <w:pPr>
+        <w:pStyle w:val="answer"/>
+        <w:numPr>
+          <w:ilvl w:val="0"/>
+          <w:numId w:val="25"/>
+        </w:numPr>
+      </w:pPr>
+      <w:r>
+        <w:lastRenderedPageBreak/>
+        <w:t>Form elements</w:t>
+      </w:r>
+      <w:r>
+        <w:t xml:space="preserve"> and other things important to the interface, ie calculator </w:t>
+      </w:r>
+      <w:r>
+        <w:t xml:space="preserve">control </w:t>
+      </w:r>
+      <w:r>
+        <w:t>– small, don’t have to store on server</w:t>
+      </w:r>
+      <w:r>
+        <w:t>; remember what the previous answer was and add it onto your current answer.</w:t>
+      </w:r>
+    </w:p>
+    <w:p>
+      <w:pPr>
+        <w:pStyle w:val="ListParagraph"/>
+        <w:numPr>
+          <w:ilvl w:val="0"/>
+          <w:numId w:val="4"/>
+        </w:numPr>
+        <w:rPr>
+          <w:rFonts w:ascii="Times New Roman" w:hAnsi="Times New Roman" w:cs="Times New Roman"/>
+        </w:rPr>
+      </w:pPr>
+      <w:r>
+        <w:rPr>
+          <w:rFonts w:ascii="Times New Roman" w:hAnsi="Times New Roman" w:cs="Times New Roman"/>
+        </w:rPr>
+        <w:t>What security issues are related to the ViewState?</w:t>
+      </w:r>
+    </w:p>
+    <w:p>
+      <w:pPr>
+        <w:pStyle w:val="answer"/>
+        <w:numPr>
+          <w:ilvl w:val="0"/>
+          <w:numId w:val="25"/>
+        </w:numPr>
+      </w:pPr>
+      <w:r>
+        <w:t>It is stored in base-64 ENCODED field; NOT ENCRYPTED</w:t>
       </w:r>
       <w:r>
         <w:t>.</w:t>
       </w:r>
-    </w:p>
-    <w:p>
-      <w:pPr>
-        <w:pStyle w:val="answer"/>
-        <w:numPr>
-          <w:ilvl w:val="0"/>
-          <w:numId w:val="25"/>
-        </w:numPr>
-      </w:pPr>
-      <w:r>
-        <w:t>The data is compressed and sent to the server for processing, and put back into the _VIEWSTATE upon postback.</w:t>
-      </w:r>
-    </w:p>
-    <w:p>
-      <w:pPr>
-        <w:pStyle w:val="answer"/>
-        <w:numPr>
-          <w:ilvl w:val="0"/>
-          <w:numId w:val="25"/>
-        </w:numPr>
-      </w:pPr>
-      <w:r>
-        <w:t>NOT encrypted</w:t>
+      <w:r>
+        <w:t xml:space="preserve"> Any user can take</w:t>
+      </w:r>
+      <w:r>
+        <w:t xml:space="preserve"> this information and decode it.</w:t>
       </w:r>
     </w:p>
     <w:p>
@@ -2356,80 +2962,49 @@
         </w:numPr>
         <w:rPr>
           <w:rFonts w:ascii="Times New Roman" w:hAnsi="Times New Roman" w:cs="Times New Roman"/>
-          <w:lang w:val="en-CA"/>
-        </w:rPr>
-      </w:pPr>
-      <w:r>
-        <w:rPr>
-          <w:rFonts w:ascii="Times New Roman" w:hAnsi="Times New Roman" w:cs="Times New Roman"/>
-        </w:rPr>
-        <w:t xml:space="preserve">In what event </w:t>
-      </w:r>
-      <w:r>
-        <w:rPr>
-          <w:rFonts w:ascii="Times New Roman" w:hAnsi="Times New Roman" w:cs="Times New Roman"/>
-        </w:rPr>
-        <w:t>Page.IsPostBack</w:t>
-      </w:r>
-      <w:r>
-        <w:rPr>
-          <w:rFonts w:ascii="Times New Roman" w:hAnsi="Times New Roman" w:cs="Times New Roman"/>
-        </w:rPr>
-        <w:t xml:space="preserve"> is used? Why?</w:t>
-      </w:r>
-    </w:p>
-    <w:p>
-      <w:pPr>
-        <w:pStyle w:val="answer"/>
-        <w:numPr>
-          <w:ilvl w:val="0"/>
-          <w:numId w:val="25"/>
-        </w:numPr>
-        <w:rPr>
-          <w:lang w:val="en-CA"/>
-        </w:rPr>
-      </w:pPr>
-      <w:r>
-        <w:rPr>
-          <w:lang w:val="en-CA"/>
-        </w:rPr>
-        <w:t>I</w:t>
-      </w:r>
-      <w:r>
-        <w:rPr>
-          <w:lang w:val="en-CA"/>
-        </w:rPr>
-        <w:t xml:space="preserve">t is used to check if the page is being loaded for the first time: if </w:t>
-      </w:r>
-      <w:r>
-        <w:rPr>
-          <w:lang w:val="en-CA"/>
-        </w:rPr>
-        <w:t xml:space="preserve">Page.IsPostBack returns false, that means we are not in a postback, and </w:t>
-      </w:r>
-      <w:r>
-        <w:rPr>
-          <w:lang w:val="en-CA"/>
-        </w:rPr>
-        <w:t xml:space="preserve">we can set or initialize </w:t>
-      </w:r>
-      <w:r>
-        <w:rPr>
-          <w:lang w:val="en-CA"/>
-        </w:rPr>
-        <w:t xml:space="preserve">things depending on the context of the page, ie populating a dropdown </w:t>
-      </w:r>
-      <w:r>
-        <w:rPr>
-          <w:lang w:val="en-CA"/>
-        </w:rPr>
-        <w:t xml:space="preserve">with options, or providing a tutorial </w:t>
-      </w:r>
-      <w:r>
-        <w:rPr>
-          <w:lang w:val="en-CA"/>
-        </w:rPr>
-        <w:t>for the first time.</w:t>
+        </w:rPr>
+      </w:pPr>
+      <w:r>
+        <w:rPr>
+          <w:rFonts w:ascii="Times New Roman" w:hAnsi="Times New Roman" w:cs="Times New Roman"/>
+        </w:rPr>
+        <w:t xml:space="preserve">In </w:t>
+      </w:r>
+      <w:r>
+        <w:rPr>
+          <w:rFonts w:ascii="Times New Roman" w:hAnsi="Times New Roman" w:cs="Times New Roman"/>
+        </w:rPr>
+        <w:t>what format is the ViewState sto</w:t>
+      </w:r>
+      <w:r>
+        <w:rPr>
+          <w:rFonts w:ascii="Times New Roman" w:hAnsi="Times New Roman" w:cs="Times New Roman"/>
+        </w:rPr>
+        <w:t>red?</w:t>
+      </w:r>
+      <w:r>
+        <w:rPr>
+          <w:rFonts w:ascii="Times New Roman" w:hAnsi="Times New Roman" w:cs="Times New Roman"/>
+        </w:rPr>
+        <w:t xml:space="preserve"> </w:t>
+      </w:r>
+      <w:r>
+        <w:rPr>
+          <w:rFonts w:ascii="Times New Roman" w:hAnsi="Times New Roman" w:cs="Times New Roman"/>
+        </w:rPr>
+        <w:t>Is the ViewState encrypted by default?</w:t>
+      </w:r>
+    </w:p>
+    <w:p>
+      <w:pPr>
+        <w:pStyle w:val="answer"/>
+        <w:numPr>
+          <w:ilvl w:val="0"/>
+          <w:numId w:val="25"/>
+        </w:numPr>
+      </w:pPr>
+      <w:r>
+        <w:t>Same as above.</w:t>
       </w:r>
     </w:p>
     <w:p>
@@ -2441,56 +3016,31 @@
         </w:numPr>
         <w:rPr>
           <w:rFonts w:ascii="Times New Roman" w:hAnsi="Times New Roman" w:cs="Times New Roman"/>
-          <w:lang w:val="en-CA"/>
-        </w:rPr>
-      </w:pPr>
-      <w:r>
-        <w:rPr>
-          <w:rFonts w:ascii="Times New Roman" w:hAnsi="Times New Roman" w:cs="Times New Roman"/>
-        </w:rPr>
-        <w:t>Are refresh and postback the same thing?</w:t>
-      </w:r>
-      <w:r>
-        <w:rPr>
-          <w:rFonts w:ascii="Times New Roman" w:hAnsi="Times New Roman" w:cs="Times New Roman"/>
-        </w:rPr>
-        <w:t xml:space="preserve"> Why or w</w:t>
-      </w:r>
-      <w:r>
-        <w:rPr>
-          <w:rFonts w:ascii="Times New Roman" w:hAnsi="Times New Roman" w:cs="Times New Roman"/>
-        </w:rPr>
-        <w:t>hy not?</w:t>
-      </w:r>
-    </w:p>
-    <w:p>
-      <w:pPr>
-        <w:pStyle w:val="answer"/>
-        <w:numPr>
-          <w:ilvl w:val="0"/>
-          <w:numId w:val="25"/>
-        </w:numPr>
-      </w:pPr>
-      <w:r>
-        <w:t>A postback is d</w:t>
-      </w:r>
-      <w:r>
-        <w:t>ifferent from refresh, which is a GET request with no parameters back to the same page; all controls will be cleared.</w:t>
-      </w:r>
-    </w:p>
-    <w:p>
-      <w:pPr>
-        <w:pStyle w:val="answer"/>
-        <w:numPr>
-          <w:ilvl w:val="0"/>
-          <w:numId w:val="25"/>
-        </w:numPr>
-      </w:pPr>
-      <w:r>
-        <w:t xml:space="preserve">A postback will send a POST request and include the _VIEWSTATE variable </w:t>
-      </w:r>
-      <w:r>
-        <w:t>in the request.</w:t>
+        </w:rPr>
+      </w:pPr>
+      <w:r>
+        <w:rPr>
+          <w:rFonts w:ascii="Times New Roman" w:hAnsi="Times New Roman" w:cs="Times New Roman"/>
+        </w:rPr>
+        <w:t>If no variables are stored in the ViewState is the ViewState empty? Explain.</w:t>
+      </w:r>
+    </w:p>
+    <w:p>
+      <w:pPr>
+        <w:pStyle w:val="answer"/>
+        <w:numPr>
+          <w:ilvl w:val="0"/>
+          <w:numId w:val="25"/>
+        </w:numPr>
+      </w:pPr>
+      <w:r>
+        <w:t>The viewstate is not empty if you do not store any information</w:t>
+      </w:r>
+      <w:r>
+        <w:t xml:space="preserve">. </w:t>
+      </w:r>
+      <w:r>
+        <w:t>The control state is saved regardless.</w:t>
       </w:r>
     </w:p>
     <w:p>
@@ -2502,88 +3052,58 @@
         </w:numPr>
         <w:rPr>
           <w:rFonts w:ascii="Times New Roman" w:hAnsi="Times New Roman" w:cs="Times New Roman"/>
-          <w:lang w:val="en-CA"/>
-        </w:rPr>
-      </w:pPr>
-      <w:r>
-        <w:rPr>
-          <w:rFonts w:ascii="Times New Roman" w:hAnsi="Times New Roman" w:cs="Times New Roman"/>
-          <w:lang w:val="en-CA"/>
-        </w:rPr>
-        <w:t>D</w:t>
-      </w:r>
-      <w:r>
-        <w:rPr>
-          <w:rFonts w:ascii="Times New Roman" w:hAnsi="Times New Roman" w:cs="Times New Roman"/>
-          <w:lang w:val="en-CA"/>
-        </w:rPr>
-        <w:t>escribe server-side controls.</w:t>
-      </w:r>
-    </w:p>
-    <w:p>
-      <w:pPr>
-        <w:pStyle w:val="answer"/>
-        <w:numPr>
-          <w:ilvl w:val="0"/>
-          <w:numId w:val="25"/>
-        </w:numPr>
-        <w:rPr>
-          <w:lang w:val="en-CA"/>
-        </w:rPr>
-      </w:pPr>
-      <w:r>
-        <w:rPr>
-          <w:lang w:val="en-CA"/>
-        </w:rPr>
-        <w:t>Elements that reside on the server</w:t>
-      </w:r>
-    </w:p>
-    <w:p>
-      <w:pPr>
-        <w:pStyle w:val="answer"/>
-        <w:numPr>
-          <w:ilvl w:val="0"/>
-          <w:numId w:val="25"/>
-        </w:numPr>
-        <w:rPr>
-          <w:lang w:val="en-CA"/>
-        </w:rPr>
-      </w:pPr>
-      <w:r>
-        <w:rPr>
-          <w:lang w:val="en-CA"/>
-        </w:rPr>
-        <w:t>O</w:t>
-      </w:r>
-      <w:r>
-        <w:rPr>
-          <w:lang w:val="en-CA"/>
-        </w:rPr>
-        <w:t>bjects</w:t>
-      </w:r>
-      <w:r>
-        <w:rPr>
-          <w:lang w:val="en-CA"/>
-        </w:rPr>
-        <w:t xml:space="preserve"> so you can invoke methods on them</w:t>
-      </w:r>
-    </w:p>
-    <w:p>
-      <w:pPr>
-        <w:pStyle w:val="answer"/>
-        <w:numPr>
-          <w:ilvl w:val="0"/>
-          <w:numId w:val="25"/>
-        </w:numPr>
-        <w:rPr>
-          <w:lang w:val="en-CA"/>
-        </w:rPr>
-      </w:pPr>
-      <w:r>
-        <w:rPr>
-          <w:lang w:val="en-CA"/>
-        </w:rPr>
-        <w:t>Maps to the controls in the frontend</w:t>
+        </w:rPr>
+      </w:pPr>
+      <w:r>
+        <w:rPr>
+          <w:rFonts w:ascii="Times New Roman" w:hAnsi="Times New Roman" w:cs="Times New Roman"/>
+        </w:rPr>
+        <w:t>What is stored in the ViewState?</w:t>
+      </w:r>
+    </w:p>
+    <w:p>
+      <w:pPr>
+        <w:pStyle w:val="answer"/>
+        <w:numPr>
+          <w:ilvl w:val="0"/>
+          <w:numId w:val="25"/>
+        </w:numPr>
+      </w:pPr>
+      <w:r>
+        <w:t>Control state</w:t>
+      </w:r>
+      <w:r>
+        <w:t xml:space="preserve"> – Viewstate for the control that cannot be disabled</w:t>
+      </w:r>
+    </w:p>
+    <w:p>
+      <w:pPr>
+        <w:pStyle w:val="answer"/>
+        <w:numPr>
+          <w:ilvl w:val="0"/>
+          <w:numId w:val="25"/>
+        </w:numPr>
+      </w:pPr>
+      <w:r>
+        <w:t>Variables</w:t>
+      </w:r>
+    </w:p>
+    <w:p>
+      <w:pPr>
+        <w:pStyle w:val="answer"/>
+        <w:numPr>
+          <w:ilvl w:val="0"/>
+          <w:numId w:val="25"/>
+        </w:numPr>
+      </w:pPr>
+      <w:r>
+        <w:t xml:space="preserve">State </w:t>
+      </w:r>
+      <w:r>
+        <w:t xml:space="preserve">information, ie previous result of your form or </w:t>
+      </w:r>
+      <w:r>
+        <w:t>your name</w:t>
       </w:r>
     </w:p>
     <w:p>
@@ -2601,71 +3121,98 @@
         <w:rPr>
           <w:rFonts w:ascii="Times New Roman" w:hAnsi="Times New Roman" w:cs="Times New Roman"/>
         </w:rPr>
-        <w:t>Explain the page life cycle.</w:t>
-      </w:r>
-    </w:p>
-    <w:p>
-      <w:pPr>
-        <w:pStyle w:val="answer"/>
-        <w:numPr>
-          <w:ilvl w:val="0"/>
-          <w:numId w:val="25"/>
-        </w:numPr>
-      </w:pPr>
-      <w:r>
-        <w:t>Refer to Module 1 slide 20</w:t>
-      </w:r>
-    </w:p>
-    <w:p>
-      <w:pPr>
-        <w:pStyle w:val="answer"/>
-        <w:numPr>
-          <w:ilvl w:val="0"/>
-          <w:numId w:val="25"/>
-        </w:numPr>
-      </w:pPr>
-      <w:r>
-        <w:t>Know that there are several events, but don’t memorize all of them</w:t>
-      </w:r>
-    </w:p>
-    <w:p>
-      <w:pPr>
-        <w:pStyle w:val="answer"/>
-        <w:numPr>
-          <w:ilvl w:val="0"/>
-          <w:numId w:val="25"/>
-        </w:numPr>
-      </w:pPr>
-      <w:r>
-        <w:t>Know Initialization, pageload, loadviewstate, saveviewstate</w:t>
-      </w:r>
-    </w:p>
-    <w:p>
-      <w:pPr>
-        <w:pStyle w:val="answer"/>
-        <w:numPr>
-          <w:ilvl w:val="0"/>
-          <w:numId w:val="25"/>
-        </w:numPr>
-      </w:pPr>
-      <w:r>
-        <w:t>Begins with h</w:t>
-      </w:r>
-      <w:r>
-        <w:t>ttp request post or get / it will be created like a package on server and then sent to browser. On the browser, there is init stage, load viewstate (description of the contro</w:t>
-      </w:r>
-      <w:r>
-        <w:t>l tree, content of each control), load postback data, load contro</w:t>
-      </w:r>
-      <w:r>
-        <w:t>ls and events / after user sees site and</w:t>
-      </w:r>
-      <w:r>
-        <w:t xml:space="preserve"> invokes another event, …</w:t>
-      </w:r>
-      <w:r>
+        <w:t xml:space="preserve">What is the </w:t>
+      </w:r>
+      <w:r>
+        <w:rPr>
+          <w:rFonts w:ascii="Times New Roman" w:hAnsi="Times New Roman" w:cs="Times New Roman"/>
+        </w:rPr>
+        <w:t>ControlState</w:t>
+      </w:r>
+      <w:r>
+        <w:rPr>
+          <w:rFonts w:ascii="Times New Roman" w:hAnsi="Times New Roman" w:cs="Times New Roman"/>
+        </w:rPr>
+        <w:t>?</w:t>
+      </w:r>
+    </w:p>
+    <w:p>
+      <w:pPr>
+        <w:pStyle w:val="answer"/>
+        <w:numPr>
+          <w:ilvl w:val="0"/>
+          <w:numId w:val="25"/>
+        </w:numPr>
+      </w:pPr>
+      <w:r>
+        <w:t>Viewstate for the control that cannot be disabled</w:t>
+      </w:r>
+    </w:p>
+    <w:p>
+      <w:pPr>
+        <w:pStyle w:val="ListParagraph"/>
+        <w:numPr>
+          <w:ilvl w:val="0"/>
+          <w:numId w:val="4"/>
+        </w:numPr>
+        <w:rPr>
+          <w:rFonts w:ascii="Times New Roman" w:hAnsi="Times New Roman" w:cs="Times New Roman"/>
+        </w:rPr>
+      </w:pPr>
+      <w:r>
+        <w:rPr>
+          <w:rFonts w:ascii="Times New Roman" w:hAnsi="Times New Roman" w:cs="Times New Roman"/>
+        </w:rPr>
+        <w:t>If you are a developer, i</w:t>
+      </w:r>
+      <w:r>
+        <w:rPr>
+          <w:rFonts w:ascii="Times New Roman" w:hAnsi="Times New Roman" w:cs="Times New Roman"/>
+        </w:rPr>
+        <w:t>s it possible</w:t>
+      </w:r>
+      <w:r>
+        <w:rPr>
+          <w:rFonts w:ascii="Times New Roman" w:hAnsi="Times New Roman" w:cs="Times New Roman"/>
+        </w:rPr>
+        <w:t xml:space="preserve"> to</w:t>
+      </w:r>
+      <w:r>
+        <w:rPr>
+          <w:rFonts w:ascii="Times New Roman" w:hAnsi="Times New Roman" w:cs="Times New Roman"/>
+        </w:rPr>
         <w:t xml:space="preserve"> </w:t>
       </w:r>
+      <w:r>
+        <w:rPr>
+          <w:rFonts w:ascii="Times New Roman" w:hAnsi="Times New Roman" w:cs="Times New Roman"/>
+        </w:rPr>
+        <w:t>disable</w:t>
+      </w:r>
+      <w:r>
+        <w:rPr>
+          <w:rFonts w:ascii="Times New Roman" w:hAnsi="Times New Roman" w:cs="Times New Roman"/>
+        </w:rPr>
+        <w:t xml:space="preserve"> the View</w:t>
+      </w:r>
+      <w:r>
+        <w:rPr>
+          <w:rFonts w:ascii="Times New Roman" w:hAnsi="Times New Roman" w:cs="Times New Roman"/>
+        </w:rPr>
+        <w:t>State? What about the ControlState? Why?</w:t>
+      </w:r>
+    </w:p>
+    <w:p>
+      <w:pPr>
+        <w:pStyle w:val="answer"/>
+        <w:numPr>
+          <w:ilvl w:val="0"/>
+          <w:numId w:val="25"/>
+        </w:numPr>
+      </w:pPr>
+      <w:r>
+        <w:t>Yes it is possible to disable the viewstate. However, it is not possible to disable the controlState. This is because the control requires the controlstate to function; if you disable it, it won’t work.</w:t>
+      </w:r>
     </w:p>
     <w:p>
       <w:pPr>
@@ -2682,19 +3229,61 @@
         <w:rPr>
           <w:rFonts w:ascii="Times New Roman" w:hAnsi="Times New Roman" w:cs="Times New Roman"/>
         </w:rPr>
-        <w:t>Explain the Page_Init() event.</w:t>
-      </w:r>
-    </w:p>
-    <w:p>
-      <w:pPr>
-        <w:pStyle w:val="answer"/>
-        <w:numPr>
-          <w:ilvl w:val="0"/>
-          <w:numId w:val="25"/>
-        </w:numPr>
-      </w:pPr>
-      <w:r>
-        <w:t>Raises each control’s init event; called only for the first page load</w:t>
+        <w:t>If you are a user, i</w:t>
+      </w:r>
+      <w:r>
+        <w:rPr>
+          <w:rFonts w:ascii="Times New Roman" w:hAnsi="Times New Roman" w:cs="Times New Roman"/>
+        </w:rPr>
+        <w:t>s it possible to disable the ViewState? What about the ControlState? Why?</w:t>
+      </w:r>
+    </w:p>
+    <w:p>
+      <w:pPr>
+        <w:pStyle w:val="answer"/>
+        <w:numPr>
+          <w:ilvl w:val="0"/>
+          <w:numId w:val="25"/>
+        </w:numPr>
+      </w:pPr>
+      <w:r>
+        <w:t>Although you’re not supposed to disable the viewstate, you can do so by deleting the</w:t>
+      </w:r>
+      <w:r>
+        <w:t xml:space="preserve"> hidden input</w:t>
+      </w:r>
+      <w:r>
+        <w:t xml:space="preserve"> field through the browser’s debugger.</w:t>
+      </w:r>
+    </w:p>
+    <w:p>
+      <w:pPr>
+        <w:pStyle w:val="answer"/>
+        <w:numPr>
+          <w:ilvl w:val="0"/>
+          <w:numId w:val="25"/>
+        </w:numPr>
+      </w:pPr>
+      <w:r>
+        <w:t>S</w:t>
+      </w:r>
+      <w:r>
+        <w:t>ince</w:t>
+      </w:r>
+      <w:r>
+        <w:t xml:space="preserve"> the controlstate is held within the viewstate, the controlstate will be deleted, as well.</w:t>
+      </w:r>
+    </w:p>
+    <w:p>
+      <w:pPr>
+        <w:pStyle w:val="answer"/>
+        <w:numPr>
+          <w:ilvl w:val="0"/>
+          <w:numId w:val="25"/>
+        </w:numPr>
+      </w:pPr>
+      <w:r>
+        <w:t>This results in the http request not sending the hidden information, effectively disabling the viewstate.</w:t>
       </w:r>
     </w:p>
     <w:p>
@@ -2706,57 +3295,37 @@
         </w:numPr>
         <w:rPr>
           <w:rFonts w:ascii="Times New Roman" w:hAnsi="Times New Roman" w:cs="Times New Roman"/>
-          <w:lang w:val="en-CA"/>
-        </w:rPr>
-      </w:pPr>
-      <w:r>
-        <w:rPr>
-          <w:rFonts w:ascii="Times New Roman" w:hAnsi="Times New Roman" w:cs="Times New Roman"/>
-          <w:lang w:val="en-CA"/>
-        </w:rPr>
-        <w:t>Explain LoadViewState() event.</w:t>
-      </w:r>
-    </w:p>
-    <w:p>
-      <w:pPr>
-        <w:pStyle w:val="answer"/>
-        <w:numPr>
-          <w:ilvl w:val="0"/>
-          <w:numId w:val="25"/>
-        </w:numPr>
-        <w:rPr>
-          <w:lang w:val="en-CA"/>
-        </w:rPr>
-      </w:pPr>
-      <w:r>
-        <w:rPr>
-          <w:lang w:val="en-CA"/>
-        </w:rPr>
-        <w:t>Only happens on postback</w:t>
-      </w:r>
-    </w:p>
-    <w:p>
-      <w:pPr>
-        <w:pStyle w:val="answer"/>
-        <w:numPr>
-          <w:ilvl w:val="0"/>
-          <w:numId w:val="25"/>
-        </w:numPr>
-        <w:rPr>
-          <w:lang w:val="en-CA"/>
-        </w:rPr>
-      </w:pPr>
-      <w:r>
-        <w:rPr>
-          <w:lang w:val="en-CA"/>
-        </w:rPr>
-        <w:t xml:space="preserve">Any data received will be </w:t>
-      </w:r>
-      <w:r>
-        <w:rPr>
-          <w:lang w:val="en-CA"/>
-        </w:rPr>
-        <w:t>loaded into the controls</w:t>
+        </w:rPr>
+      </w:pPr>
+      <w:r>
+        <w:rPr>
+          <w:rFonts w:ascii="Times New Roman" w:hAnsi="Times New Roman" w:cs="Times New Roman"/>
+        </w:rPr>
+        <w:t>What is happening when a user requests a page from a remote server?</w:t>
+      </w:r>
+    </w:p>
+    <w:p>
+      <w:pPr>
+        <w:pStyle w:val="answer"/>
+        <w:numPr>
+          <w:ilvl w:val="0"/>
+          <w:numId w:val="25"/>
+        </w:numPr>
+      </w:pPr>
+      <w:r>
+        <w:t>An http get request is made to the server, where the IIS web server receives the request. At this point, IIS will spawn a new thread and begin execution of the requested page</w:t>
+      </w:r>
+      <w:r>
+        <w:t>. It will then execute</w:t>
+      </w:r>
+      <w:r>
+        <w:t xml:space="preserve"> the lifecycle events</w:t>
+      </w:r>
+      <w:r>
+        <w:t>. After execution of the page, the rendered result is sent back to the user through IIS.</w:t>
+      </w:r>
+      <w:r>
+        <w:t xml:space="preserve"> </w:t>
       </w:r>
     </w:p>
     <w:p>
@@ -2768,63 +3337,25 @@
         </w:numPr>
         <w:rPr>
           <w:rFonts w:ascii="Times New Roman" w:hAnsi="Times New Roman" w:cs="Times New Roman"/>
-          <w:lang w:val="en-CA"/>
-        </w:rPr>
-      </w:pPr>
-      <w:r>
-        <w:rPr>
-          <w:rFonts w:ascii="Times New Roman" w:hAnsi="Times New Roman" w:cs="Times New Roman"/>
-          <w:lang w:val="en-CA"/>
-        </w:rPr>
-        <w:t>Explain Page_Load () event.</w:t>
-      </w:r>
-    </w:p>
-    <w:p>
-      <w:pPr>
-        <w:pStyle w:val="answer"/>
-        <w:numPr>
-          <w:ilvl w:val="0"/>
-          <w:numId w:val="25"/>
-        </w:numPr>
-        <w:rPr>
-          <w:lang w:val="en-CA"/>
-        </w:rPr>
-      </w:pPr>
-      <w:r>
-        <w:rPr>
-          <w:lang w:val="en-CA"/>
-        </w:rPr>
-        <w:t xml:space="preserve">Called each time the page is </w:t>
-      </w:r>
-      <w:r>
-        <w:rPr>
-          <w:lang w:val="en-CA"/>
-        </w:rPr>
-        <w:t>requested</w:t>
-      </w:r>
-    </w:p>
-    <w:p>
-      <w:pPr>
-        <w:pStyle w:val="answer"/>
-        <w:numPr>
-          <w:ilvl w:val="0"/>
-          <w:numId w:val="25"/>
-        </w:numPr>
-        <w:rPr>
-          <w:lang w:val="en-CA"/>
-        </w:rPr>
-      </w:pPr>
-      <w:r>
-        <w:rPr>
-          <w:lang w:val="en-CA"/>
-        </w:rPr>
-        <w:t>Initialize/reset variables</w:t>
-      </w:r>
-      <w:r>
-        <w:rPr>
-          <w:lang w:val="en-CA"/>
-        </w:rPr>
-        <w:t xml:space="preserve"> here</w:t>
+        </w:rPr>
+      </w:pPr>
+      <w:r>
+        <w:rPr>
+          <w:rFonts w:ascii="Times New Roman" w:hAnsi="Times New Roman" w:cs="Times New Roman"/>
+        </w:rPr>
+        <w:t>Is it any client-side code executing in your assignment application? If so, how is the client-side code executed in ASP.NET?</w:t>
+      </w:r>
+    </w:p>
+    <w:p>
+      <w:pPr>
+        <w:pStyle w:val="answer"/>
+        <w:numPr>
+          <w:ilvl w:val="0"/>
+          <w:numId w:val="25"/>
+        </w:numPr>
+      </w:pPr>
+      <w:r>
+        <w:t>Yes; the validation is done client-side. The validation control injects some extra javascript code to help with the validation so that the user does not need to make multiple http requests to the server.</w:t>
       </w:r>
     </w:p>
     <w:p>
@@ -2842,19 +3373,7 @@
         <w:rPr>
           <w:rFonts w:ascii="Times New Roman" w:hAnsi="Times New Roman" w:cs="Times New Roman"/>
         </w:rPr>
-        <w:t>How are variable</w:t>
-      </w:r>
-      <w:r>
-        <w:rPr>
-          <w:rFonts w:ascii="Times New Roman" w:hAnsi="Times New Roman" w:cs="Times New Roman"/>
-        </w:rPr>
-        <w:t>s</w:t>
-      </w:r>
-      <w:r>
-        <w:rPr>
-          <w:rFonts w:ascii="Times New Roman" w:hAnsi="Times New Roman" w:cs="Times New Roman"/>
-        </w:rPr>
-        <w:t xml:space="preserve"> stored in the ViewState?</w:t>
+        <w:t>What is the role of the line:</w:t>
       </w:r>
     </w:p>
     <w:p>
@@ -2864,42 +3383,67 @@
           <w:rFonts w:ascii="Times New Roman" w:hAnsi="Times New Roman" w:cs="Times New Roman"/>
         </w:rPr>
       </w:pPr>
-    </w:p>
-    <w:p>
-      <w:pPr>
-        <w:pStyle w:val="answer"/>
-        <w:numPr>
-          <w:ilvl w:val="0"/>
-          <w:numId w:val="25"/>
-        </w:numPr>
-      </w:pPr>
-      <w:r>
-        <w:t>ViewState is like an object</w:t>
-      </w:r>
-      <w:r>
-        <w:t>, and has a method like .add()</w:t>
-      </w:r>
-    </w:p>
-    <w:p>
-      <w:pPr>
-        <w:pStyle w:val="answer"/>
-        <w:numPr>
-          <w:ilvl w:val="0"/>
-          <w:numId w:val="25"/>
-        </w:numPr>
-      </w:pPr>
-      <w:r>
+      <w:r>
+        <w:rPr>
+          <w:rFonts w:ascii="Times New Roman" w:hAnsi="Times New Roman" w:cs="Times New Roman"/>
+        </w:rPr>
         <w:lastRenderedPageBreak/>
-        <w:t>Variables are ENCODED, not ENCRYPTED.</w:t>
+        <w:t>&lt;%@ Page Language="C#" AutoEventWireup="true" CodeFile="Default.aspx.cs" Inherits="_Default" %&gt;</w:t>
+      </w:r>
+    </w:p>
+    <w:p>
+      <w:pPr>
+        <w:pStyle w:val="answer"/>
+        <w:numPr>
+          <w:ilvl w:val="0"/>
+          <w:numId w:val="25"/>
+        </w:numPr>
+      </w:pPr>
+      <w:r>
+        <w:t xml:space="preserve">Sets the language to C#; AutoEventWireup automatically adds lifecycle event handlers to their respective events; </w:t>
+      </w:r>
+      <w:r>
+        <w:t>specify the file that contains the</w:t>
+      </w:r>
+      <w:r>
+        <w:t xml:space="preserve"> server-side logic; “_Default” is the class name that this should bind to.</w:t>
+      </w:r>
+      <w:r>
+        <w:t xml:space="preserve"> </w:t>
       </w:r>
     </w:p>
     <w:p>
       <w:pPr>
         <w:pStyle w:val="ListParagraph"/>
-        <w:rPr>
-          <w:rFonts w:ascii="Times New Roman" w:hAnsi="Times New Roman" w:cs="Times New Roman"/>
-        </w:rPr>
-      </w:pPr>
+        <w:numPr>
+          <w:ilvl w:val="0"/>
+          <w:numId w:val="4"/>
+        </w:numPr>
+        <w:rPr>
+          <w:rFonts w:ascii="Times New Roman" w:hAnsi="Times New Roman" w:cs="Times New Roman"/>
+        </w:rPr>
+      </w:pPr>
+      <w:r>
+        <w:rPr>
+          <w:rFonts w:ascii="Times New Roman" w:hAnsi="Times New Roman" w:cs="Times New Roman"/>
+        </w:rPr>
+        <w:t>What is the role of a default web form?</w:t>
+      </w:r>
+    </w:p>
+    <w:p>
+      <w:pPr>
+        <w:pStyle w:val="answer"/>
+        <w:numPr>
+          <w:ilvl w:val="0"/>
+          <w:numId w:val="25"/>
+        </w:numPr>
+      </w:pPr>
+      <w:r>
+        <w:t xml:space="preserve">It is the root file </w:t>
+      </w:r>
+      <w:r>
+        <w:t>which will be launched upon request through IIS.</w:t>
+      </w:r>
     </w:p>
     <w:p>
       <w:pPr>
@@ -2916,108 +3460,85 @@
         <w:rPr>
           <w:rFonts w:ascii="Times New Roman" w:hAnsi="Times New Roman" w:cs="Times New Roman"/>
         </w:rPr>
-        <w:t>What are the advantages and disadvantages of storing variables in ViewState?</w:t>
-      </w:r>
-    </w:p>
-    <w:p>
-      <w:pPr>
-        <w:pStyle w:val="answer"/>
-      </w:pPr>
-      <w:r>
-        <w:t>Advantages:</w:t>
-      </w:r>
-    </w:p>
-    <w:p>
-      <w:pPr>
-        <w:pStyle w:val="answer"/>
-        <w:numPr>
-          <w:ilvl w:val="0"/>
-          <w:numId w:val="25"/>
-        </w:numPr>
-      </w:pPr>
-      <w:r>
-        <w:t>Keeps track of variables</w:t>
-      </w:r>
-    </w:p>
-    <w:p>
-      <w:pPr>
-        <w:pStyle w:val="answer"/>
-      </w:pPr>
-    </w:p>
-    <w:p>
-      <w:pPr>
-        <w:pStyle w:val="answer"/>
-      </w:pPr>
-      <w:r>
-        <w:t>Disadvantages:</w:t>
-      </w:r>
-    </w:p>
-    <w:p>
-      <w:pPr>
-        <w:pStyle w:val="answer"/>
-        <w:numPr>
-          <w:ilvl w:val="0"/>
-          <w:numId w:val="25"/>
-        </w:numPr>
-      </w:pPr>
-      <w:r>
-        <w:t>Viewstate can get too large</w:t>
-      </w:r>
-    </w:p>
-    <w:p>
-      <w:pPr>
-        <w:pStyle w:val="answer"/>
-        <w:numPr>
-          <w:ilvl w:val="0"/>
-          <w:numId w:val="25"/>
-        </w:numPr>
-      </w:pPr>
-      <w:r>
-        <w:t>Performance</w:t>
-      </w:r>
-    </w:p>
-    <w:p>
-      <w:pPr>
-        <w:pStyle w:val="answer"/>
-        <w:numPr>
-          <w:ilvl w:val="0"/>
-          <w:numId w:val="25"/>
-        </w:numPr>
-      </w:pPr>
-      <w:r>
-        <w:t>Security</w:t>
-      </w:r>
-    </w:p>
-    <w:p>
-      <w:pPr>
-        <w:pStyle w:val="answer"/>
-      </w:pPr>
-      <w:r>
-        <w:t>Things to put into viewstate:</w:t>
-      </w:r>
-    </w:p>
-    <w:p>
-      <w:pPr>
-        <w:pStyle w:val="answer"/>
-        <w:numPr>
-          <w:ilvl w:val="0"/>
-          <w:numId w:val="25"/>
-        </w:numPr>
-      </w:pPr>
-      <w:r>
-        <w:t>Form elements</w:t>
-      </w:r>
-      <w:r>
-        <w:t xml:space="preserve"> and other things important to the interface, ie calculator </w:t>
-      </w:r>
-      <w:r>
-        <w:t xml:space="preserve">control </w:t>
-      </w:r>
-      <w:r>
-        <w:t>– small, don’t have to store on server</w:t>
-      </w:r>
-      <w:r>
-        <w:t>; remember what the previous answer was and add it onto your current answer.</w:t>
+        <w:t>What special folders are in ASP.NET and what is their role?</w:t>
+      </w:r>
+    </w:p>
+    <w:p>
+      <w:pPr>
+        <w:pStyle w:val="answer"/>
+        <w:numPr>
+          <w:ilvl w:val="0"/>
+          <w:numId w:val="25"/>
+        </w:numPr>
+      </w:pPr>
+      <w:r>
+        <w:t xml:space="preserve">App_data stores </w:t>
+      </w:r>
+      <w:r>
+        <w:t>data storage</w:t>
+      </w:r>
+    </w:p>
+    <w:p>
+      <w:pPr>
+        <w:pStyle w:val="answer"/>
+        <w:numPr>
+          <w:ilvl w:val="0"/>
+          <w:numId w:val="25"/>
+        </w:numPr>
+      </w:pPr>
+      <w:r>
+        <w:t xml:space="preserve">App_code </w:t>
+      </w:r>
+      <w:r>
+        <w:t>stores slasses, data sets, etc.</w:t>
+      </w:r>
+    </w:p>
+    <w:p>
+      <w:pPr>
+        <w:pStyle w:val="answer"/>
+        <w:numPr>
+          <w:ilvl w:val="0"/>
+          <w:numId w:val="25"/>
+        </w:numPr>
+      </w:pPr>
+      <w:r>
+        <w:t>Bin stores assemblies</w:t>
+      </w:r>
+    </w:p>
+    <w:p>
+      <w:pPr>
+        <w:pStyle w:val="answer"/>
+        <w:numPr>
+          <w:ilvl w:val="0"/>
+          <w:numId w:val="25"/>
+        </w:numPr>
+      </w:pPr>
+      <w:r>
+        <w:t>App_theme contains themes</w:t>
+      </w:r>
+    </w:p>
+    <w:p>
+      <w:pPr>
+        <w:pStyle w:val="answer"/>
+        <w:numPr>
+          <w:ilvl w:val="0"/>
+          <w:numId w:val="25"/>
+        </w:numPr>
+      </w:pPr>
+      <w:r>
+        <w:t>App_browser contains browser information files</w:t>
+      </w:r>
+    </w:p>
+    <w:p>
+      <w:pPr>
+        <w:pStyle w:val="answer"/>
+        <w:numPr>
+          <w:ilvl w:val="0"/>
+          <w:numId w:val="25"/>
+        </w:numPr>
+      </w:pPr>
+      <w:r>
+        <w:t>Resources folders holds resources for the app</w:t>
       </w:r>
     </w:p>
     <w:p>
@@ -3035,28 +3556,43 @@
         <w:rPr>
           <w:rFonts w:ascii="Times New Roman" w:hAnsi="Times New Roman" w:cs="Times New Roman"/>
         </w:rPr>
-        <w:t>What security issues are related to the ViewState?</w:t>
-      </w:r>
-    </w:p>
-    <w:p>
-      <w:pPr>
-        <w:pStyle w:val="answer"/>
-        <w:numPr>
-          <w:ilvl w:val="0"/>
-          <w:numId w:val="25"/>
-        </w:numPr>
-      </w:pPr>
-      <w:r>
-        <w:t>It is stored in base-64 ENCODED field; NOT ENCRYPTED</w:t>
+        <w:t>What is the difference between web server controls and HTML controls?</w:t>
+      </w:r>
+    </w:p>
+    <w:p>
+      <w:pPr>
+        <w:pStyle w:val="answer"/>
+        <w:numPr>
+          <w:ilvl w:val="0"/>
+          <w:numId w:val="25"/>
+        </w:numPr>
+      </w:pPr>
+      <w:r>
+        <w:t xml:space="preserve">Web server controls render html controls from the server. They </w:t>
+      </w:r>
+      <w:r>
+        <w:t>add extra logic and functionality</w:t>
       </w:r>
       <w:r>
         <w:t>.</w:t>
       </w:r>
-      <w:r>
-        <w:t xml:space="preserve"> Any user can take</w:t>
-      </w:r>
-      <w:r>
-        <w:t xml:space="preserve"> this information and decode it.</w:t>
+    </w:p>
+    <w:p>
+      <w:pPr>
+        <w:pStyle w:val="answer"/>
+        <w:numPr>
+          <w:ilvl w:val="0"/>
+          <w:numId w:val="25"/>
+        </w:numPr>
+      </w:pPr>
+      <w:r>
+        <w:t xml:space="preserve">Html controls are </w:t>
+      </w:r>
+      <w:r>
+        <w:t xml:space="preserve">loaded and read from </w:t>
+      </w:r>
+      <w:r>
+        <w:t>the client side.</w:t>
       </w:r>
     </w:p>
     <w:p>
@@ -3074,43 +3610,7 @@
         <w:rPr>
           <w:rFonts w:ascii="Times New Roman" w:hAnsi="Times New Roman" w:cs="Times New Roman"/>
         </w:rPr>
-        <w:t xml:space="preserve">In </w:t>
-      </w:r>
-      <w:r>
-        <w:rPr>
-          <w:rFonts w:ascii="Times New Roman" w:hAnsi="Times New Roman" w:cs="Times New Roman"/>
-        </w:rPr>
-        <w:t>what format is the ViewState sto</w:t>
-      </w:r>
-      <w:r>
-        <w:rPr>
-          <w:rFonts w:ascii="Times New Roman" w:hAnsi="Times New Roman" w:cs="Times New Roman"/>
-        </w:rPr>
-        <w:t>red?</w:t>
-      </w:r>
-      <w:r>
-        <w:rPr>
-          <w:rFonts w:ascii="Times New Roman" w:hAnsi="Times New Roman" w:cs="Times New Roman"/>
-        </w:rPr>
-        <w:t xml:space="preserve"> </w:t>
-      </w:r>
-      <w:r>
-        <w:rPr>
-          <w:rFonts w:ascii="Times New Roman" w:hAnsi="Times New Roman" w:cs="Times New Roman"/>
-        </w:rPr>
-        <w:t>Is the ViewState encrypted by default?</w:t>
-      </w:r>
-    </w:p>
-    <w:p>
-      <w:pPr>
-        <w:pStyle w:val="answer"/>
-        <w:numPr>
-          <w:ilvl w:val="0"/>
-          <w:numId w:val="25"/>
-        </w:numPr>
-      </w:pPr>
-      <w:r>
-        <w:t>Same as above.</w:t>
+        <w:t>Explain the property IsPostBack. What is the role of property IsPostBack and how should be used?</w:t>
       </w:r>
     </w:p>
     <w:p>
@@ -3128,358 +3628,17 @@
         <w:rPr>
           <w:rFonts w:ascii="Times New Roman" w:hAnsi="Times New Roman" w:cs="Times New Roman"/>
         </w:rPr>
-        <w:t>If no variables are stored in the ViewState is the ViewState empty? Explain.</w:t>
-      </w:r>
-    </w:p>
-    <w:p>
-      <w:pPr>
-        <w:pStyle w:val="answer"/>
-        <w:numPr>
-          <w:ilvl w:val="0"/>
-          <w:numId w:val="25"/>
-        </w:numPr>
-      </w:pPr>
-      <w:r>
-        <w:t>The viewstate is not empty if you do not store any information</w:t>
-      </w:r>
-      <w:r>
-        <w:t xml:space="preserve">. </w:t>
-      </w:r>
-      <w:r>
-        <w:t>The control state is saved regardless.</w:t>
-      </w:r>
-    </w:p>
-    <w:p>
-      <w:pPr>
-        <w:pStyle w:val="ListParagraph"/>
-        <w:numPr>
-          <w:ilvl w:val="0"/>
-          <w:numId w:val="4"/>
-        </w:numPr>
-        <w:rPr>
-          <w:rFonts w:ascii="Times New Roman" w:hAnsi="Times New Roman" w:cs="Times New Roman"/>
-        </w:rPr>
-      </w:pPr>
-      <w:r>
-        <w:rPr>
-          <w:rFonts w:ascii="Times New Roman" w:hAnsi="Times New Roman" w:cs="Times New Roman"/>
-        </w:rPr>
-        <w:t>What is stored in the ViewState?</w:t>
-      </w:r>
-    </w:p>
-    <w:p>
-      <w:pPr>
-        <w:pStyle w:val="answer"/>
-        <w:numPr>
-          <w:ilvl w:val="0"/>
-          <w:numId w:val="25"/>
-        </w:numPr>
-      </w:pPr>
-      <w:r>
-        <w:t>Control state</w:t>
-      </w:r>
-      <w:r>
-        <w:t xml:space="preserve"> – Viewstate for the control that cannot be disabled</w:t>
-      </w:r>
-    </w:p>
-    <w:p>
-      <w:pPr>
-        <w:pStyle w:val="answer"/>
-        <w:numPr>
-          <w:ilvl w:val="0"/>
-          <w:numId w:val="25"/>
-        </w:numPr>
-      </w:pPr>
-      <w:r>
-        <w:t>Variables</w:t>
-      </w:r>
-    </w:p>
-    <w:p>
-      <w:pPr>
-        <w:pStyle w:val="answer"/>
-        <w:numPr>
-          <w:ilvl w:val="0"/>
-          <w:numId w:val="25"/>
-        </w:numPr>
-      </w:pPr>
-      <w:r>
-        <w:t xml:space="preserve">State </w:t>
-      </w:r>
-      <w:r>
-        <w:t xml:space="preserve">information, ie previous result of your form or </w:t>
-      </w:r>
-      <w:r>
-        <w:t>your name</w:t>
-      </w:r>
-      <w:bookmarkStart w:id="0" w:name="_GoBack"/>
-      <w:bookmarkEnd w:id="0"/>
-    </w:p>
-    <w:p>
-      <w:pPr>
-        <w:pStyle w:val="ListParagraph"/>
-        <w:numPr>
-          <w:ilvl w:val="0"/>
-          <w:numId w:val="4"/>
-        </w:numPr>
-        <w:rPr>
-          <w:rFonts w:ascii="Times New Roman" w:hAnsi="Times New Roman" w:cs="Times New Roman"/>
-        </w:rPr>
-      </w:pPr>
-      <w:r>
-        <w:rPr>
-          <w:rFonts w:ascii="Times New Roman" w:hAnsi="Times New Roman" w:cs="Times New Roman"/>
-        </w:rPr>
-        <w:t xml:space="preserve">What is the </w:t>
-      </w:r>
-      <w:r>
-        <w:rPr>
-          <w:rFonts w:ascii="Times New Roman" w:hAnsi="Times New Roman" w:cs="Times New Roman"/>
-        </w:rPr>
-        <w:t>ControlState</w:t>
-      </w:r>
-      <w:r>
-        <w:rPr>
-          <w:rFonts w:ascii="Times New Roman" w:hAnsi="Times New Roman" w:cs="Times New Roman"/>
-        </w:rPr>
-        <w:t>?</w:t>
-      </w:r>
-    </w:p>
-    <w:p>
-      <w:pPr>
-        <w:pStyle w:val="ListParagraph"/>
-        <w:numPr>
-          <w:ilvl w:val="0"/>
-          <w:numId w:val="4"/>
-        </w:numPr>
-        <w:rPr>
-          <w:rFonts w:ascii="Times New Roman" w:hAnsi="Times New Roman" w:cs="Times New Roman"/>
-        </w:rPr>
-      </w:pPr>
-      <w:r>
-        <w:rPr>
-          <w:rFonts w:ascii="Times New Roman" w:hAnsi="Times New Roman" w:cs="Times New Roman"/>
-        </w:rPr>
-        <w:t>If you are a developer, i</w:t>
-      </w:r>
-      <w:r>
-        <w:rPr>
-          <w:rFonts w:ascii="Times New Roman" w:hAnsi="Times New Roman" w:cs="Times New Roman"/>
-        </w:rPr>
-        <w:t>s it possible</w:t>
-      </w:r>
-      <w:r>
-        <w:rPr>
-          <w:rFonts w:ascii="Times New Roman" w:hAnsi="Times New Roman" w:cs="Times New Roman"/>
-        </w:rPr>
-        <w:t xml:space="preserve"> to</w:t>
-      </w:r>
-      <w:r>
-        <w:rPr>
-          <w:rFonts w:ascii="Times New Roman" w:hAnsi="Times New Roman" w:cs="Times New Roman"/>
-        </w:rPr>
-        <w:t xml:space="preserve"> </w:t>
-      </w:r>
-      <w:r>
-        <w:rPr>
-          <w:rFonts w:ascii="Times New Roman" w:hAnsi="Times New Roman" w:cs="Times New Roman"/>
-        </w:rPr>
-        <w:t>disable</w:t>
-      </w:r>
-      <w:r>
-        <w:rPr>
-          <w:rFonts w:ascii="Times New Roman" w:hAnsi="Times New Roman" w:cs="Times New Roman"/>
-        </w:rPr>
-        <w:t xml:space="preserve"> the View</w:t>
-      </w:r>
-      <w:r>
-        <w:rPr>
-          <w:rFonts w:ascii="Times New Roman" w:hAnsi="Times New Roman" w:cs="Times New Roman"/>
-        </w:rPr>
-        <w:t>State? What about the ControlState? Why?</w:t>
-      </w:r>
-    </w:p>
-    <w:p>
-      <w:pPr>
-        <w:pStyle w:val="ListParagraph"/>
-        <w:numPr>
-          <w:ilvl w:val="0"/>
-          <w:numId w:val="4"/>
-        </w:numPr>
-        <w:rPr>
-          <w:rFonts w:ascii="Times New Roman" w:hAnsi="Times New Roman" w:cs="Times New Roman"/>
-        </w:rPr>
-      </w:pPr>
-      <w:r>
-        <w:rPr>
-          <w:rFonts w:ascii="Times New Roman" w:hAnsi="Times New Roman" w:cs="Times New Roman"/>
-        </w:rPr>
-        <w:t>If you are a user, i</w:t>
-      </w:r>
-      <w:r>
-        <w:rPr>
-          <w:rFonts w:ascii="Times New Roman" w:hAnsi="Times New Roman" w:cs="Times New Roman"/>
-        </w:rPr>
-        <w:t>s it possible to disable the ViewState? What about the ControlState? Why?</w:t>
-      </w:r>
-    </w:p>
-    <w:p>
-      <w:pPr>
-        <w:pStyle w:val="ListParagraph"/>
-        <w:numPr>
-          <w:ilvl w:val="0"/>
-          <w:numId w:val="4"/>
-        </w:numPr>
-        <w:rPr>
-          <w:rFonts w:ascii="Times New Roman" w:hAnsi="Times New Roman" w:cs="Times New Roman"/>
-        </w:rPr>
-      </w:pPr>
-      <w:r>
-        <w:rPr>
-          <w:rFonts w:ascii="Times New Roman" w:hAnsi="Times New Roman" w:cs="Times New Roman"/>
-        </w:rPr>
-        <w:t>What is happening when a user requests a page from a remote server?</w:t>
-      </w:r>
-    </w:p>
-    <w:p>
-      <w:pPr>
-        <w:pStyle w:val="ListParagraph"/>
-        <w:numPr>
-          <w:ilvl w:val="0"/>
-          <w:numId w:val="4"/>
-        </w:numPr>
-        <w:rPr>
-          <w:rFonts w:ascii="Times New Roman" w:hAnsi="Times New Roman" w:cs="Times New Roman"/>
-        </w:rPr>
-      </w:pPr>
-      <w:r>
-        <w:rPr>
-          <w:rFonts w:ascii="Times New Roman" w:hAnsi="Times New Roman" w:cs="Times New Roman"/>
-        </w:rPr>
-        <w:t>Is it any client-side code executing in your assignment application? If so, how is the client-side code executed in ASP.NET?</w:t>
-      </w:r>
-    </w:p>
-    <w:p>
-      <w:pPr>
-        <w:pStyle w:val="ListParagraph"/>
-        <w:numPr>
-          <w:ilvl w:val="0"/>
-          <w:numId w:val="4"/>
-        </w:numPr>
-        <w:rPr>
-          <w:rFonts w:ascii="Times New Roman" w:hAnsi="Times New Roman" w:cs="Times New Roman"/>
-        </w:rPr>
-      </w:pPr>
-      <w:r>
-        <w:rPr>
-          <w:rFonts w:ascii="Times New Roman" w:hAnsi="Times New Roman" w:cs="Times New Roman"/>
-        </w:rPr>
-        <w:t>What is the role of the line:</w:t>
-      </w:r>
-    </w:p>
-    <w:p>
-      <w:pPr>
-        <w:pStyle w:val="ListParagraph"/>
-        <w:rPr>
-          <w:rFonts w:ascii="Times New Roman" w:hAnsi="Times New Roman" w:cs="Times New Roman"/>
-        </w:rPr>
-      </w:pPr>
-      <w:r>
-        <w:rPr>
-          <w:rFonts w:ascii="Times New Roman" w:hAnsi="Times New Roman" w:cs="Times New Roman"/>
-        </w:rPr>
-        <w:t>&lt;%@ Page Language="C#" AutoEventWireup="true" CodeFile="Default.aspx.cs" Inherits="_Default" %&gt;</w:t>
-      </w:r>
-    </w:p>
-    <w:p>
-      <w:pPr>
-        <w:pStyle w:val="ListParagraph"/>
-        <w:numPr>
-          <w:ilvl w:val="0"/>
-          <w:numId w:val="4"/>
-        </w:numPr>
-        <w:rPr>
-          <w:rFonts w:ascii="Times New Roman" w:hAnsi="Times New Roman" w:cs="Times New Roman"/>
-        </w:rPr>
-      </w:pPr>
-      <w:r>
-        <w:rPr>
-          <w:rFonts w:ascii="Times New Roman" w:hAnsi="Times New Roman" w:cs="Times New Roman"/>
-        </w:rPr>
-        <w:t>What is the role of a default web form?</w:t>
-      </w:r>
-    </w:p>
-    <w:p>
-      <w:pPr>
-        <w:pStyle w:val="ListParagraph"/>
-        <w:numPr>
-          <w:ilvl w:val="0"/>
-          <w:numId w:val="4"/>
-        </w:numPr>
-        <w:rPr>
-          <w:rFonts w:ascii="Times New Roman" w:hAnsi="Times New Roman" w:cs="Times New Roman"/>
-        </w:rPr>
-      </w:pPr>
-      <w:r>
-        <w:rPr>
-          <w:rFonts w:ascii="Times New Roman" w:hAnsi="Times New Roman" w:cs="Times New Roman"/>
-        </w:rPr>
-        <w:t>What special folders are in ASP.NET and what is their role?</w:t>
-      </w:r>
-    </w:p>
-    <w:p>
-      <w:pPr>
-        <w:pStyle w:val="ListParagraph"/>
-        <w:numPr>
-          <w:ilvl w:val="0"/>
-          <w:numId w:val="4"/>
-        </w:numPr>
-        <w:rPr>
-          <w:rFonts w:ascii="Times New Roman" w:hAnsi="Times New Roman" w:cs="Times New Roman"/>
-        </w:rPr>
-      </w:pPr>
-      <w:r>
-        <w:rPr>
-          <w:rFonts w:ascii="Times New Roman" w:hAnsi="Times New Roman" w:cs="Times New Roman"/>
-        </w:rPr>
-        <w:t>What is the difference between web server controls and HTML controls?</w:t>
-      </w:r>
-    </w:p>
-    <w:p>
-      <w:pPr>
-        <w:pStyle w:val="ListParagraph"/>
-        <w:numPr>
-          <w:ilvl w:val="0"/>
-          <w:numId w:val="4"/>
-        </w:numPr>
-        <w:rPr>
-          <w:rFonts w:ascii="Times New Roman" w:hAnsi="Times New Roman" w:cs="Times New Roman"/>
-        </w:rPr>
-      </w:pPr>
-      <w:r>
-        <w:rPr>
-          <w:rFonts w:ascii="Times New Roman" w:hAnsi="Times New Roman" w:cs="Times New Roman"/>
-        </w:rPr>
-        <w:lastRenderedPageBreak/>
-        <w:t>Explain the property IsPostBack. What is the role of property IsPostBack and how should be used?</w:t>
-      </w:r>
-    </w:p>
-    <w:p>
-      <w:pPr>
-        <w:pStyle w:val="ListParagraph"/>
-        <w:numPr>
-          <w:ilvl w:val="0"/>
-          <w:numId w:val="4"/>
-        </w:numPr>
-        <w:rPr>
-          <w:rFonts w:ascii="Times New Roman" w:hAnsi="Times New Roman" w:cs="Times New Roman"/>
-        </w:rPr>
-      </w:pPr>
-      <w:r>
-        <w:rPr>
-          <w:rFonts w:ascii="Times New Roman" w:hAnsi="Times New Roman" w:cs="Times New Roman"/>
-        </w:rPr>
         <w:t>Describe the validation controls. What control validators are available in ASP.NET and how should be used?</w:t>
       </w:r>
+    </w:p>
+    <w:p>
+      <w:pPr>
+        <w:pStyle w:val="answer"/>
+        <w:numPr>
+          <w:ilvl w:val="0"/>
+          <w:numId w:val="25"/>
+        </w:numPr>
+      </w:pPr>
     </w:p>
     <w:p>
       <w:pPr>
@@ -3913,6 +4072,7 @@
         <w:rPr>
           <w:rFonts w:ascii="Times New Roman" w:hAnsi="Times New Roman" w:cs="Times New Roman"/>
         </w:rPr>
+        <w:lastRenderedPageBreak/>
         <w:t xml:space="preserve">What </w:t>
       </w:r>
       <w:r>
@@ -4078,7 +4238,7 @@
           <w:rPr>
             <w:noProof/>
           </w:rPr>
-          <w:t>7</w:t>
+          <w:t>3</w:t>
         </w:r>
         <w:r>
           <w:rPr>

</xml_diff>